<commit_message>
Add the updated version of the project plan
</commit_message>
<xml_diff>
--- a/Project Plan Video Call System.docx
+++ b/Project Plan Video Call System.docx
@@ -123,23 +123,29 @@
           <w:lang w:val="en-GB"/>
         </w:rPr>
       </w:pPr>
-      <w:proofErr w:type="spellStart"/>
       <w:r>
         <w:rPr>
           <w:i/>
           <w:sz w:val="52"/>
           <w:lang w:val="en-GB"/>
         </w:rPr>
-        <w:t>SVb</w:t>
-      </w:r>
-      <w:proofErr w:type="spellEnd"/>
+        <w:t xml:space="preserve">Pensions worker and </w:t>
+      </w:r>
       <w:r>
         <w:rPr>
           <w:i/>
           <w:sz w:val="52"/>
           <w:lang w:val="en-GB"/>
         </w:rPr>
-        <w:t xml:space="preserve"> employees</w:t>
+        <w:t>retiree’s</w:t>
+      </w:r>
+      <w:r>
+        <w:rPr>
+          <w:i/>
+          <w:sz w:val="52"/>
+          <w:lang w:val="en-GB"/>
+        </w:rPr>
+        <w:t xml:space="preserve"> enjoyer</w:t>
       </w:r>
     </w:p>
     <w:p>
@@ -2460,7 +2466,7 @@
                 <w:noProof/>
                 <w:webHidden/>
               </w:rPr>
-              <w:t>8</w:t>
+              <w:t>9</w:t>
             </w:r>
             <w:r>
               <w:rPr>
@@ -2557,7 +2563,7 @@
                 <w:noProof/>
                 <w:webHidden/>
               </w:rPr>
-              <w:t>8</w:t>
+              <w:t>9</w:t>
             </w:r>
             <w:r>
               <w:rPr>
@@ -2654,7 +2660,7 @@
                 <w:noProof/>
                 <w:webHidden/>
               </w:rPr>
-              <w:t>8</w:t>
+              <w:t>9</w:t>
             </w:r>
             <w:r>
               <w:rPr>
@@ -2743,7 +2749,7 @@
                 <w:noProof/>
                 <w:webHidden/>
               </w:rPr>
-              <w:t>10</w:t>
+              <w:t>11</w:t>
             </w:r>
             <w:r>
               <w:rPr>
@@ -2840,7 +2846,7 @@
                 <w:noProof/>
                 <w:webHidden/>
               </w:rPr>
-              <w:t>10</w:t>
+              <w:t>11</w:t>
             </w:r>
             <w:r>
               <w:rPr>
@@ -2937,7 +2943,7 @@
                 <w:noProof/>
                 <w:webHidden/>
               </w:rPr>
-              <w:t>10</w:t>
+              <w:t>11</w:t>
             </w:r>
             <w:r>
               <w:rPr>
@@ -3034,7 +3040,7 @@
                 <w:noProof/>
                 <w:webHidden/>
               </w:rPr>
-              <w:t>10</w:t>
+              <w:t>11</w:t>
             </w:r>
             <w:r>
               <w:rPr>
@@ -3123,7 +3129,7 @@
                 <w:noProof/>
                 <w:webHidden/>
               </w:rPr>
-              <w:t>11</w:t>
+              <w:t>12</w:t>
             </w:r>
             <w:r>
               <w:rPr>
@@ -3220,7 +3226,7 @@
                 <w:noProof/>
                 <w:webHidden/>
               </w:rPr>
-              <w:t>11</w:t>
+              <w:t>12</w:t>
             </w:r>
             <w:r>
               <w:rPr>
@@ -3391,12 +3397,36 @@
         <w:rPr>
           <w:iCs/>
         </w:rPr>
-        <w:t xml:space="preserve">Consultancy, developing software solutions, network administration serves and health care. </w:t>
+        <w:t xml:space="preserve">Consultancy, developing software solutions, network administration </w:t>
       </w:r>
       <w:r>
         <w:rPr>
           <w:iCs/>
         </w:rPr>
+        <w:t>services</w:t>
+      </w:r>
+      <w:r>
+        <w:rPr>
+          <w:iCs/>
+        </w:rPr>
+        <w:t xml:space="preserve"> and </w:t>
+      </w:r>
+      <w:r>
+        <w:rPr>
+          <w:iCs/>
+        </w:rPr>
+        <w:t xml:space="preserve">ICT </w:t>
+      </w:r>
+      <w:r>
+        <w:rPr>
+          <w:iCs/>
+        </w:rPr>
+        <w:t xml:space="preserve">health care. </w:t>
+      </w:r>
+      <w:r>
+        <w:rPr>
+          <w:iCs/>
+        </w:rPr>
         <w:t>They’re</w:t>
       </w:r>
       <w:r>
@@ -3559,14 +3589,14 @@
       <w:pPr>
         <w:pStyle w:val="Heading2"/>
       </w:pPr>
-      <w:bookmarkStart w:id="6" w:name="_Toc327581046"/>
-      <w:bookmarkStart w:id="7" w:name="_Toc327581596"/>
-      <w:bookmarkStart w:id="8" w:name="_Toc327583376"/>
-      <w:bookmarkStart w:id="9" w:name="_Toc144913846"/>
+      <w:bookmarkStart w:id="6" w:name="_Toc144913846"/>
+      <w:bookmarkStart w:id="7" w:name="_Toc327581046"/>
+      <w:bookmarkStart w:id="8" w:name="_Toc327581596"/>
+      <w:bookmarkStart w:id="9" w:name="_Toc327583376"/>
       <w:r>
         <w:t>Goal of the project</w:t>
       </w:r>
-      <w:bookmarkEnd w:id="9"/>
+      <w:bookmarkEnd w:id="6"/>
     </w:p>
     <w:p>
       <w:pPr>
@@ -3827,22 +3857,26 @@
       <w:r>
         <w:t xml:space="preserve"> </w:t>
       </w:r>
-      <w:proofErr w:type="spellStart"/>
-      <w:r>
-        <w:t>SVb</w:t>
-      </w:r>
-      <w:proofErr w:type="spellEnd"/>
+      <w:r>
+        <w:t xml:space="preserve">pension </w:t>
+      </w:r>
+      <w:r>
+        <w:t>departments</w:t>
+      </w:r>
       <w:r>
         <w:t xml:space="preserve"> </w:t>
       </w:r>
       <w:r>
-        <w:t>department</w:t>
-      </w:r>
-      <w:r>
-        <w:t xml:space="preserve"> have</w:t>
-      </w:r>
-      <w:r>
-        <w:t xml:space="preserve"> to determent if the retirees</w:t>
+        <w:t>have</w:t>
+      </w:r>
+      <w:r>
+        <w:t xml:space="preserve"> to </w:t>
+      </w:r>
+      <w:r>
+        <w:t xml:space="preserve">determine </w:t>
+      </w:r>
+      <w:r>
+        <w:t>if the retirees</w:t>
       </w:r>
       <w:r>
         <w:t xml:space="preserve"> </w:t>
@@ -3887,7 +3921,10 @@
         <w:t xml:space="preserve">person on WhatsApp, which </w:t>
       </w:r>
       <w:r>
-        <w:t xml:space="preserve">need a bit of manual work </w:t>
+        <w:t xml:space="preserve">requires </w:t>
+      </w:r>
+      <w:r>
+        <w:t xml:space="preserve">a bit of manual work </w:t>
       </w:r>
       <w:r>
         <w:t>and could be error prone</w:t>
@@ -3918,7 +3955,13 @@
         <w:t>The preferred situation is to have the video call system on the PRAS application system, to have everything easy to access and easy to use</w:t>
       </w:r>
       <w:r>
-        <w:t xml:space="preserve"> in one system. The system would provide proper user interface.</w:t>
+        <w:t xml:space="preserve"> in one system. </w:t>
+      </w:r>
+      <w:r>
+        <w:t>The calls will be logged automatically when the call is started and ended and at what time the call has taken place and by which employees.</w:t>
+      </w:r>
+      <w:r>
+        <w:t xml:space="preserve"> </w:t>
       </w:r>
     </w:p>
     <w:p>
@@ -4017,9 +4060,9 @@
         <w:pStyle w:val="Heading2"/>
       </w:pPr>
       <w:bookmarkStart w:id="11" w:name="_Toc144913847"/>
-      <w:bookmarkEnd w:id="6"/>
       <w:bookmarkEnd w:id="7"/>
       <w:bookmarkEnd w:id="8"/>
+      <w:bookmarkEnd w:id="9"/>
       <w:r>
         <w:t>Scope and preconditions</w:t>
       </w:r>
@@ -4229,6 +4272,7 @@
                 <w:sz w:val="20"/>
               </w:rPr>
             </w:pPr>
+            <w:commentRangeStart w:id="12"/>
             <w:r>
               <w:rPr>
                 <w:b/>
@@ -4249,6 +4293,16 @@
                 <w:sz w:val="20"/>
               </w:rPr>
               <w:t>:</w:t>
+            </w:r>
+            <w:commentRangeEnd w:id="12"/>
+            <w:r>
+              <w:rPr>
+                <w:rStyle w:val="CommentReference"/>
+                <w:rFonts w:ascii="Tahoma" w:hAnsi="Tahoma"/>
+                <w:i/>
+                <w:lang w:val="en-GB" w:eastAsia="nl-NL"/>
+              </w:rPr>
+              <w:commentReference w:id="12"/>
             </w:r>
           </w:p>
         </w:tc>
@@ -4314,7 +4368,25 @@
               <w:rPr>
                 <w:sz w:val="20"/>
               </w:rPr>
-              <w:t>Ensuring code quality and test</w:t>
+              <w:t xml:space="preserve">Implement the </w:t>
+            </w:r>
+            <w:r>
+              <w:rPr>
+                <w:sz w:val="20"/>
+              </w:rPr>
+              <w:t xml:space="preserve">prototype </w:t>
+            </w:r>
+            <w:r>
+              <w:rPr>
+                <w:sz w:val="20"/>
+              </w:rPr>
+              <w:t>project on de</w:t>
+            </w:r>
+            <w:r>
+              <w:rPr>
+                <w:sz w:val="20"/>
+              </w:rPr>
+              <w:t>velopment.</w:t>
             </w:r>
           </w:p>
         </w:tc>
@@ -4345,7 +4417,19 @@
                 <w:sz w:val="20"/>
               </w:rPr>
               <w:lastRenderedPageBreak/>
-              <w:t>Create the prototype on the PRAS application</w:t>
+              <w:t>Create the prototype</w:t>
+            </w:r>
+            <w:r>
+              <w:rPr>
+                <w:sz w:val="20"/>
+              </w:rPr>
+              <w:t>s</w:t>
+            </w:r>
+            <w:r>
+              <w:rPr>
+                <w:sz w:val="20"/>
+              </w:rPr>
+              <w:t xml:space="preserve"> on the PRAS application</w:t>
             </w:r>
             <w:r>
               <w:rPr>
@@ -4375,7 +4459,7 @@
               <w:rPr>
                 <w:sz w:val="20"/>
               </w:rPr>
-              <w:t>Create wireframe</w:t>
+              <w:t>Pay services subscription for making a video call.</w:t>
             </w:r>
           </w:p>
         </w:tc>
@@ -4437,12 +4521,6 @@
                 <w:sz w:val="20"/>
               </w:rPr>
             </w:pPr>
-            <w:r>
-              <w:rPr>
-                <w:sz w:val="20"/>
-              </w:rPr>
-              <w:t>Create research document</w:t>
-            </w:r>
           </w:p>
         </w:tc>
       </w:tr>
@@ -4467,6 +4545,12 @@
                 <w:sz w:val="20"/>
               </w:rPr>
             </w:pPr>
+            <w:r>
+              <w:rPr>
+                <w:sz w:val="20"/>
+              </w:rPr>
+              <w:t>Ensuring code quality and test</w:t>
+            </w:r>
           </w:p>
         </w:tc>
         <w:tc>
@@ -4485,12 +4569,150 @@
                 <w:sz w:val="20"/>
               </w:rPr>
             </w:pPr>
+          </w:p>
+        </w:tc>
+      </w:tr>
+      <w:tr>
+        <w:trPr>
+          <w:cantSplit/>
+          <w:trHeight w:val="340"/>
+        </w:trPr>
+        <w:tc>
+          <w:tcPr>
+            <w:tcW w:w="4536" w:type="dxa"/>
+          </w:tcPr>
+          <w:p>
+            <w:pPr>
+              <w:pStyle w:val="Tabelbody"/>
+              <w:numPr>
+                <w:ilvl w:val="0"/>
+                <w:numId w:val="5"/>
+              </w:numPr>
+              <w:spacing w:after="0"/>
+              <w:rPr>
+                <w:sz w:val="20"/>
+              </w:rPr>
+            </w:pPr>
+            <w:r>
+              <w:rPr>
+                <w:sz w:val="20"/>
+              </w:rPr>
+              <w:t>Create wireframe</w:t>
+            </w:r>
+          </w:p>
+        </w:tc>
+        <w:tc>
+          <w:tcPr>
+            <w:tcW w:w="4820" w:type="dxa"/>
+          </w:tcPr>
+          <w:p>
+            <w:pPr>
+              <w:pStyle w:val="Tabelbody"/>
+              <w:numPr>
+                <w:ilvl w:val="0"/>
+                <w:numId w:val="10"/>
+              </w:numPr>
+              <w:spacing w:after="0"/>
+              <w:rPr>
+                <w:sz w:val="20"/>
+              </w:rPr>
+            </w:pPr>
+          </w:p>
+        </w:tc>
+      </w:tr>
+      <w:tr>
+        <w:trPr>
+          <w:cantSplit/>
+          <w:trHeight w:val="340"/>
+        </w:trPr>
+        <w:tc>
+          <w:tcPr>
+            <w:tcW w:w="4536" w:type="dxa"/>
+          </w:tcPr>
+          <w:p>
+            <w:pPr>
+              <w:pStyle w:val="Tabelbody"/>
+              <w:numPr>
+                <w:ilvl w:val="0"/>
+                <w:numId w:val="5"/>
+              </w:numPr>
+              <w:spacing w:after="0"/>
+              <w:rPr>
+                <w:sz w:val="20"/>
+              </w:rPr>
+            </w:pPr>
+            <w:r>
+              <w:rPr>
+                <w:sz w:val="20"/>
+              </w:rPr>
+              <w:t>Create research document</w:t>
+            </w:r>
+          </w:p>
+        </w:tc>
+        <w:tc>
+          <w:tcPr>
+            <w:tcW w:w="4820" w:type="dxa"/>
+          </w:tcPr>
+          <w:p>
+            <w:pPr>
+              <w:pStyle w:val="Tabelbody"/>
+              <w:numPr>
+                <w:ilvl w:val="0"/>
+                <w:numId w:val="10"/>
+              </w:numPr>
+              <w:spacing w:after="0"/>
+              <w:rPr>
+                <w:sz w:val="20"/>
+              </w:rPr>
+            </w:pPr>
+          </w:p>
+        </w:tc>
+      </w:tr>
+      <w:tr>
+        <w:trPr>
+          <w:cantSplit/>
+          <w:trHeight w:val="340"/>
+        </w:trPr>
+        <w:tc>
+          <w:tcPr>
+            <w:tcW w:w="4536" w:type="dxa"/>
+          </w:tcPr>
+          <w:p>
+            <w:pPr>
+              <w:pStyle w:val="Tabelbody"/>
+              <w:numPr>
+                <w:ilvl w:val="0"/>
+                <w:numId w:val="5"/>
+              </w:numPr>
+              <w:spacing w:after="0"/>
+              <w:rPr>
+                <w:sz w:val="20"/>
+              </w:rPr>
+            </w:pPr>
             <w:r>
               <w:rPr>
                 <w:sz w:val="20"/>
               </w:rPr>
               <w:t>Create C4 architecture diagram</w:t>
             </w:r>
+          </w:p>
+        </w:tc>
+        <w:tc>
+          <w:tcPr>
+            <w:tcW w:w="4820" w:type="dxa"/>
+          </w:tcPr>
+          <w:p>
+            <w:pPr>
+              <w:pStyle w:val="Tabelbody"/>
+              <w:numPr>
+                <w:ilvl w:val="0"/>
+                <w:numId w:val="10"/>
+              </w:numPr>
+              <w:spacing w:after="0"/>
+              <w:rPr>
+                <w:sz w:val="20"/>
+              </w:rPr>
+            </w:pPr>
           </w:p>
         </w:tc>
       </w:tr>
@@ -4520,7 +4742,36 @@
           <w:szCs w:val="16"/>
           <w:lang w:val="en-GB"/>
         </w:rPr>
-        <w:t xml:space="preserve">Indicate any preconditions. </w:t>
+        <w:t xml:space="preserve">Indicate any </w:t>
+      </w:r>
+      <w:commentRangeStart w:id="13"/>
+      <w:r>
+        <w:rPr>
+          <w:i/>
+          <w:sz w:val="16"/>
+          <w:szCs w:val="16"/>
+          <w:lang w:val="en-GB"/>
+        </w:rPr>
+        <w:t>preconditions</w:t>
+      </w:r>
+      <w:commentRangeEnd w:id="13"/>
+      <w:r>
+        <w:rPr>
+          <w:rStyle w:val="CommentReference"/>
+          <w:rFonts w:ascii="Tahoma" w:hAnsi="Tahoma"/>
+          <w:i/>
+          <w:lang w:val="en-GB" w:eastAsia="nl-NL"/>
+        </w:rPr>
+        <w:commentReference w:id="13"/>
+      </w:r>
+      <w:r>
+        <w:rPr>
+          <w:i/>
+          <w:sz w:val="16"/>
+          <w:szCs w:val="16"/>
+          <w:lang w:val="en-GB"/>
+        </w:rPr>
+        <w:t xml:space="preserve">. </w:t>
       </w:r>
       <w:r>
         <w:rPr>
@@ -4611,24 +4862,172 @@
         <w:t xml:space="preserve"> &gt;&gt;</w:t>
       </w:r>
     </w:p>
+    <w:p>
+      <w:pPr>
+        <w:rPr>
+          <w:i/>
+          <w:sz w:val="16"/>
+          <w:szCs w:val="16"/>
+        </w:rPr>
+      </w:pPr>
+    </w:p>
+    <w:p>
+      <w:pPr>
+        <w:rPr>
+          <w:iCs/>
+        </w:rPr>
+      </w:pPr>
+      <w:r>
+        <w:rPr>
+          <w:iCs/>
+        </w:rPr>
+        <w:t>The preconditions</w:t>
+      </w:r>
+    </w:p>
+    <w:p>
+      <w:pPr>
+        <w:pStyle w:val="ListParagraph"/>
+        <w:numPr>
+          <w:ilvl w:val="0"/>
+          <w:numId w:val="38"/>
+        </w:numPr>
+        <w:rPr>
+          <w:iCs/>
+        </w:rPr>
+      </w:pPr>
+      <w:r>
+        <w:rPr>
+          <w:iCs/>
+        </w:rPr>
+        <w:t>M</w:t>
+      </w:r>
+      <w:r>
+        <w:rPr>
+          <w:iCs/>
+        </w:rPr>
+        <w:t xml:space="preserve">ake the prototypes on the PRAS system. </w:t>
+      </w:r>
+    </w:p>
+    <w:p>
+      <w:pPr>
+        <w:pStyle w:val="ListParagraph"/>
+        <w:numPr>
+          <w:ilvl w:val="0"/>
+          <w:numId w:val="38"/>
+        </w:numPr>
+        <w:rPr>
+          <w:iCs/>
+        </w:rPr>
+      </w:pPr>
+      <w:r>
+        <w:rPr>
+          <w:iCs/>
+        </w:rPr>
+        <w:t xml:space="preserve">Make use of </w:t>
+      </w:r>
+      <w:r>
+        <w:rPr>
+          <w:iCs/>
+        </w:rPr>
+        <w:t>company laptop</w:t>
+      </w:r>
+      <w:r>
+        <w:rPr>
+          <w:iCs/>
+        </w:rPr>
+        <w:t>, it has all the environment setup to make the prototypes</w:t>
+      </w:r>
+      <w:r>
+        <w:rPr>
+          <w:iCs/>
+        </w:rPr>
+        <w:t>.</w:t>
+      </w:r>
+    </w:p>
+    <w:p>
+      <w:pPr>
+        <w:pStyle w:val="ListParagraph"/>
+        <w:numPr>
+          <w:ilvl w:val="0"/>
+          <w:numId w:val="38"/>
+        </w:numPr>
+        <w:rPr>
+          <w:iCs/>
+        </w:rPr>
+      </w:pPr>
+      <w:r>
+        <w:rPr>
+          <w:iCs/>
+        </w:rPr>
+        <w:t>Use VB.net to program the prototypes.</w:t>
+      </w:r>
+    </w:p>
+    <w:p>
+      <w:pPr>
+        <w:pStyle w:val="ListParagraph"/>
+        <w:numPr>
+          <w:ilvl w:val="0"/>
+          <w:numId w:val="38"/>
+        </w:numPr>
+        <w:rPr>
+          <w:iCs/>
+        </w:rPr>
+      </w:pPr>
+      <w:r>
+        <w:rPr>
+          <w:iCs/>
+        </w:rPr>
+        <w:t>IDE is Visual Studio</w:t>
+      </w:r>
+      <w:r>
+        <w:rPr>
+          <w:iCs/>
+        </w:rPr>
+        <w:t>.</w:t>
+      </w:r>
+    </w:p>
+    <w:p>
+      <w:pPr>
+        <w:pStyle w:val="ListParagraph"/>
+        <w:numPr>
+          <w:ilvl w:val="0"/>
+          <w:numId w:val="38"/>
+        </w:numPr>
+        <w:rPr>
+          <w:iCs/>
+        </w:rPr>
+      </w:pPr>
+      <w:r>
+        <w:rPr>
+          <w:iCs/>
+        </w:rPr>
+        <w:t xml:space="preserve">Version management is </w:t>
+      </w:r>
+      <w:r>
+        <w:rPr>
+          <w:iCs/>
+        </w:rPr>
+        <w:t>TortoiseSVN.</w:t>
+      </w:r>
+    </w:p>
     <w:p/>
     <w:p>
       <w:pPr>
         <w:pStyle w:val="Heading2"/>
       </w:pPr>
-      <w:bookmarkStart w:id="12" w:name="_Toc507670776"/>
-      <w:bookmarkStart w:id="13" w:name="_Toc327581048"/>
-      <w:bookmarkStart w:id="14" w:name="_Toc327581598"/>
-      <w:bookmarkStart w:id="15" w:name="_Toc327583378"/>
-      <w:bookmarkStart w:id="16" w:name="_Toc144913848"/>
+      <w:bookmarkStart w:id="14" w:name="_Toc507670776"/>
+      <w:bookmarkStart w:id="15" w:name="_Toc144913848"/>
+      <w:bookmarkStart w:id="16" w:name="_Toc327581048"/>
+      <w:bookmarkStart w:id="17" w:name="_Toc327581598"/>
+      <w:bookmarkStart w:id="18" w:name="_Toc327583378"/>
       <w:r>
         <w:t>Strateg</w:t>
       </w:r>
-      <w:bookmarkEnd w:id="12"/>
+      <w:bookmarkEnd w:id="14"/>
       <w:r>
         <w:t>y</w:t>
       </w:r>
-      <w:bookmarkEnd w:id="16"/>
+      <w:bookmarkEnd w:id="15"/>
     </w:p>
     <w:p>
       <w:pPr>
@@ -4892,7 +5291,7 @@
       <w:pPr>
         <w:pStyle w:val="Heading2"/>
       </w:pPr>
-      <w:bookmarkStart w:id="17" w:name="_Toc144913849"/>
+      <w:bookmarkStart w:id="19" w:name="_Toc144913849"/>
       <w:r>
         <w:t xml:space="preserve">Research </w:t>
       </w:r>
@@ -4905,7 +5304,7 @@
       <w:r>
         <w:t xml:space="preserve"> and methodology</w:t>
       </w:r>
-      <w:bookmarkEnd w:id="17"/>
+      <w:bookmarkEnd w:id="19"/>
     </w:p>
     <w:p>
       <w:pPr>
@@ -5036,7 +5435,7 @@
         </w:rPr>
         <w:t xml:space="preserve"> see </w:t>
       </w:r>
-      <w:hyperlink r:id="rId11" w:history="1">
+      <w:hyperlink r:id="rId15" w:history="1">
         <w:r>
           <w:rPr>
             <w:rStyle w:val="Hyperlink"/>
@@ -5364,9 +5763,9 @@
         </w:rPr>
         <w:t>&gt;&gt;</w:t>
       </w:r>
-      <w:bookmarkEnd w:id="13"/>
-      <w:bookmarkEnd w:id="14"/>
-      <w:bookmarkEnd w:id="15"/>
+      <w:bookmarkEnd w:id="16"/>
+      <w:bookmarkEnd w:id="17"/>
+      <w:bookmarkEnd w:id="18"/>
       <w:r>
         <w:tab/>
       </w:r>
@@ -5393,6 +5792,7 @@
         </w:tabs>
       </w:pPr>
       <w:r>
+        <w:lastRenderedPageBreak/>
         <w:t>Research question 1: How should the video call facility work in the PRAS system?</w:t>
       </w:r>
     </w:p>
@@ -5437,7 +5837,13 @@
         <w:t>)</w:t>
       </w:r>
       <w:r>
-        <w:t xml:space="preserve"> want based on the interview they did</w:t>
+        <w:t xml:space="preserve"> want</w:t>
+      </w:r>
+      <w:r>
+        <w:t>s</w:t>
+      </w:r>
+      <w:r>
+        <w:t xml:space="preserve"> based on the interview they did</w:t>
       </w:r>
     </w:p>
     <w:p>
@@ -5506,7 +5912,7 @@
         <w:ind w:left="2410" w:hanging="2410"/>
       </w:pPr>
       <w:r>
-        <w:t>system is also, helpful</w:t>
+        <w:t>system is also helpful</w:t>
       </w:r>
       <w:r>
         <w:t>.</w:t>
@@ -5551,7 +5957,13 @@
         <w:t xml:space="preserve">: </w:t>
       </w:r>
       <w:r>
-        <w:t>What video call system are there?</w:t>
+        <w:t>What video call system</w:t>
+      </w:r>
+      <w:r>
+        <w:t>s</w:t>
+      </w:r>
+      <w:r>
+        <w:t xml:space="preserve"> are there?</w:t>
       </w:r>
     </w:p>
     <w:p>
@@ -5608,7 +6020,6 @@
         <w:ind w:left="2410" w:hanging="2410"/>
       </w:pPr>
       <w:r>
-        <w:lastRenderedPageBreak/>
         <w:t xml:space="preserve">Any general information and best practices in making a video call system </w:t>
       </w:r>
       <w:r>
@@ -5720,6 +6131,11 @@
       <w:r>
         <w:t>be implemented</w:t>
       </w:r>
+      <w:ins w:id="20" w:author="Edwin Roos" w:date="2023-09-06T16:55:00Z">
+        <w:r>
+          <w:t xml:space="preserve">, </w:t>
+        </w:r>
+      </w:ins>
     </w:p>
     <w:p>
       <w:pPr>
@@ -5839,7 +6255,15 @@
         <w:t xml:space="preserve">: </w:t>
       </w:r>
       <w:r>
-        <w:t>Which video call system benefit a better user experience?</w:t>
+        <w:t>Which video call system benefit</w:t>
+      </w:r>
+      <w:ins w:id="21" w:author="Edwin Roos" w:date="2023-09-06T16:56:00Z">
+        <w:r>
+          <w:t>s</w:t>
+        </w:r>
+      </w:ins>
+      <w:r>
+        <w:t xml:space="preserve"> a better user experience?</w:t>
       </w:r>
     </w:p>
     <w:p>
@@ -5941,7 +6365,7 @@
         <w:t xml:space="preserve">use the application is also helpful, to get an idea on </w:t>
       </w:r>
       <w:r>
-        <w:t>what the user is experiencing when using the video</w:t>
+        <w:t>what the user is experiencing when using the</w:t>
       </w:r>
     </w:p>
     <w:p>
@@ -5953,7 +6377,19 @@
         <w:ind w:left="2410" w:hanging="2410"/>
       </w:pPr>
       <w:r>
-        <w:t>call system and to help out in improve it as much as possible.</w:t>
+        <w:t>video</w:t>
+      </w:r>
+      <w:r>
+        <w:t xml:space="preserve"> </w:t>
+      </w:r>
+      <w:r>
+        <w:t xml:space="preserve">call system and to help out in </w:t>
+      </w:r>
+      <w:r>
+        <w:t>improving</w:t>
+      </w:r>
+      <w:r>
+        <w:t xml:space="preserve"> it as much as possible.</w:t>
       </w:r>
     </w:p>
     <w:p>
@@ -5975,11 +6411,11 @@
       <w:pPr>
         <w:pStyle w:val="Heading2"/>
       </w:pPr>
-      <w:bookmarkStart w:id="18" w:name="_Toc144913850"/>
+      <w:bookmarkStart w:id="22" w:name="_Toc144913850"/>
       <w:r>
         <w:t>End products</w:t>
       </w:r>
-      <w:bookmarkEnd w:id="18"/>
+      <w:bookmarkEnd w:id="22"/>
     </w:p>
     <w:p>
       <w:pPr>
@@ -6399,7 +6835,7 @@
                     <pic:cNvPicPr/>
                   </pic:nvPicPr>
                   <pic:blipFill rotWithShape="1">
-                    <a:blip r:embed="rId12">
+                    <a:blip r:embed="rId16">
                       <a:extLst>
                         <a:ext uri="{28A0092B-C50C-407E-A947-70E740481C1C}">
                           <a14:useLocalDpi xmlns:a14="http://schemas.microsoft.com/office/drawing/2010/main" val="0"/>
@@ -6437,12 +6873,12 @@
       <w:pPr>
         <w:pStyle w:val="Heading1"/>
       </w:pPr>
-      <w:bookmarkStart w:id="19" w:name="_Toc327581050"/>
-      <w:bookmarkStart w:id="20" w:name="_Toc327581600"/>
-      <w:bookmarkStart w:id="21" w:name="_Toc327583380"/>
-      <w:bookmarkStart w:id="22" w:name="_Toc339966119"/>
-      <w:bookmarkStart w:id="23" w:name="_Toc507670779"/>
-      <w:bookmarkStart w:id="24" w:name="_Toc144913851"/>
+      <w:bookmarkStart w:id="23" w:name="_Toc327581050"/>
+      <w:bookmarkStart w:id="24" w:name="_Toc327581600"/>
+      <w:bookmarkStart w:id="25" w:name="_Toc327583380"/>
+      <w:bookmarkStart w:id="26" w:name="_Toc339966119"/>
+      <w:bookmarkStart w:id="27" w:name="_Toc507670779"/>
+      <w:bookmarkStart w:id="28" w:name="_Toc144913851"/>
       <w:r>
         <w:lastRenderedPageBreak/>
         <w:t>Project</w:t>
@@ -6456,46 +6892,46 @@
       <w:r>
         <w:t>rganisati</w:t>
       </w:r>
-      <w:bookmarkEnd w:id="19"/>
-      <w:bookmarkEnd w:id="20"/>
-      <w:bookmarkEnd w:id="21"/>
-      <w:bookmarkEnd w:id="22"/>
       <w:bookmarkEnd w:id="23"/>
-      <w:r>
-        <w:t>on</w:t>
-      </w:r>
       <w:bookmarkEnd w:id="24"/>
-    </w:p>
-    <w:p>
-      <w:pPr>
-        <w:pStyle w:val="Heading2"/>
-      </w:pPr>
-      <w:bookmarkStart w:id="25" w:name="_Toc327581051"/>
-      <w:bookmarkStart w:id="26" w:name="_Toc327581601"/>
-      <w:bookmarkStart w:id="27" w:name="_Toc327583381"/>
-      <w:bookmarkStart w:id="28" w:name="_Toc339966120"/>
-      <w:bookmarkStart w:id="29" w:name="_Toc480254627"/>
-      <w:bookmarkStart w:id="30" w:name="_Toc507670780"/>
-      <w:bookmarkStart w:id="31" w:name="_Toc144913852"/>
-      <w:r>
-        <w:t xml:space="preserve">Stakeholders and </w:t>
-      </w:r>
-      <w:r>
-        <w:t>t</w:t>
-      </w:r>
-      <w:r>
-        <w:t>eam</w:t>
-      </w:r>
       <w:bookmarkEnd w:id="25"/>
       <w:bookmarkEnd w:id="26"/>
       <w:bookmarkEnd w:id="27"/>
+      <w:r>
+        <w:t>on</w:t>
+      </w:r>
       <w:bookmarkEnd w:id="28"/>
+    </w:p>
+    <w:p>
+      <w:pPr>
+        <w:pStyle w:val="Heading2"/>
+      </w:pPr>
+      <w:bookmarkStart w:id="29" w:name="_Toc327581051"/>
+      <w:bookmarkStart w:id="30" w:name="_Toc327581601"/>
+      <w:bookmarkStart w:id="31" w:name="_Toc327583381"/>
+      <w:bookmarkStart w:id="32" w:name="_Toc339966120"/>
+      <w:bookmarkStart w:id="33" w:name="_Toc480254627"/>
+      <w:bookmarkStart w:id="34" w:name="_Toc507670780"/>
+      <w:bookmarkStart w:id="35" w:name="_Toc144913852"/>
+      <w:r>
+        <w:t xml:space="preserve">Stakeholders and </w:t>
+      </w:r>
+      <w:r>
+        <w:t>t</w:t>
+      </w:r>
+      <w:r>
+        <w:t>eam</w:t>
+      </w:r>
       <w:bookmarkEnd w:id="29"/>
       <w:bookmarkEnd w:id="30"/>
+      <w:bookmarkEnd w:id="31"/>
+      <w:bookmarkEnd w:id="32"/>
+      <w:bookmarkEnd w:id="33"/>
+      <w:bookmarkEnd w:id="34"/>
       <w:r>
         <w:t xml:space="preserve"> members</w:t>
       </w:r>
-      <w:bookmarkEnd w:id="31"/>
+      <w:bookmarkEnd w:id="35"/>
     </w:p>
     <w:p>
       <w:pPr>
@@ -6809,7 +7245,7 @@
                 <w:sz w:val="20"/>
               </w:rPr>
             </w:pPr>
-            <w:hyperlink r:id="rId13" w:history="1">
+            <w:hyperlink r:id="rId17" w:history="1">
               <w:r>
                 <w:rPr>
                   <w:rStyle w:val="Hyperlink"/>
@@ -6909,6 +7345,29 @@
                 <w:sz w:val="20"/>
               </w:rPr>
               <w:t>Monday to Friday from 8:00 till 17:00</w:t>
+            </w:r>
+            <w:r>
+              <w:rPr>
+                <w:iCs/>
+                <w:sz w:val="20"/>
+              </w:rPr>
+              <w:t xml:space="preserve"> (</w:t>
+            </w:r>
+            <w:proofErr w:type="spellStart"/>
+            <w:r>
+              <w:rPr>
+                <w:iCs/>
+                <w:sz w:val="20"/>
+              </w:rPr>
+              <w:t>Arubian</w:t>
+            </w:r>
+            <w:proofErr w:type="spellEnd"/>
+            <w:r>
+              <w:rPr>
+                <w:iCs/>
+                <w:sz w:val="20"/>
+              </w:rPr>
+              <w:t xml:space="preserve"> time)</w:t>
             </w:r>
           </w:p>
         </w:tc>
@@ -6960,7 +7419,7 @@
                 <w:sz w:val="20"/>
               </w:rPr>
             </w:pPr>
-            <w:hyperlink r:id="rId14" w:history="1">
+            <w:hyperlink r:id="rId18" w:history="1">
               <w:r>
                 <w:rPr>
                   <w:rStyle w:val="Hyperlink"/>
@@ -7047,6 +7506,29 @@
                 <w:sz w:val="20"/>
               </w:rPr>
             </w:pPr>
+            <w:r>
+              <w:rPr>
+                <w:iCs/>
+                <w:sz w:val="20"/>
+              </w:rPr>
+              <w:t>Thursday 3:00 till 6:00 (</w:t>
+            </w:r>
+            <w:proofErr w:type="spellStart"/>
+            <w:r>
+              <w:rPr>
+                <w:iCs/>
+                <w:sz w:val="20"/>
+              </w:rPr>
+              <w:t>Arubian</w:t>
+            </w:r>
+            <w:proofErr w:type="spellEnd"/>
+            <w:r>
+              <w:rPr>
+                <w:iCs/>
+                <w:sz w:val="20"/>
+              </w:rPr>
+              <w:t xml:space="preserve"> time)</w:t>
+            </w:r>
           </w:p>
         </w:tc>
       </w:tr>
@@ -7088,7 +7570,7 @@
                 <w:sz w:val="20"/>
               </w:rPr>
             </w:pPr>
-            <w:hyperlink r:id="rId15" w:history="1">
+            <w:hyperlink r:id="rId19" w:history="1">
               <w:r>
                 <w:rPr>
                   <w:rStyle w:val="Hyperlink"/>
@@ -7105,7 +7587,7 @@
               </w:rPr>
               <w:t xml:space="preserve"> or </w:t>
             </w:r>
-            <w:hyperlink r:id="rId16" w:history="1">
+            <w:hyperlink r:id="rId20" w:history="1">
               <w:r>
                 <w:rPr>
                   <w:rStyle w:val="Hyperlink"/>
@@ -7184,6 +7666,29 @@
                 <w:sz w:val="20"/>
               </w:rPr>
               <w:t>Monday to Friday from 8:00 till 17:00</w:t>
+            </w:r>
+            <w:r>
+              <w:rPr>
+                <w:iCs/>
+                <w:sz w:val="20"/>
+              </w:rPr>
+              <w:t xml:space="preserve"> (</w:t>
+            </w:r>
+            <w:proofErr w:type="spellStart"/>
+            <w:r>
+              <w:rPr>
+                <w:iCs/>
+                <w:sz w:val="20"/>
+              </w:rPr>
+              <w:t>Arubian</w:t>
+            </w:r>
+            <w:proofErr w:type="spellEnd"/>
+            <w:r>
+              <w:rPr>
+                <w:iCs/>
+                <w:sz w:val="20"/>
+              </w:rPr>
+              <w:t xml:space="preserve"> time)</w:t>
             </w:r>
           </w:p>
         </w:tc>
@@ -7226,7 +7731,7 @@
                 <w:sz w:val="20"/>
               </w:rPr>
             </w:pPr>
-            <w:hyperlink r:id="rId17" w:history="1">
+            <w:hyperlink r:id="rId21" w:history="1">
               <w:r>
                 <w:rPr>
                   <w:rStyle w:val="Hyperlink"/>
@@ -7313,6 +7818,29 @@
               </w:rPr>
               <w:t>0 till 17:00</w:t>
             </w:r>
+            <w:r>
+              <w:rPr>
+                <w:iCs/>
+                <w:sz w:val="20"/>
+              </w:rPr>
+              <w:t xml:space="preserve"> (</w:t>
+            </w:r>
+            <w:proofErr w:type="spellStart"/>
+            <w:r>
+              <w:rPr>
+                <w:iCs/>
+                <w:sz w:val="20"/>
+              </w:rPr>
+              <w:t>Arubian</w:t>
+            </w:r>
+            <w:proofErr w:type="spellEnd"/>
+            <w:r>
+              <w:rPr>
+                <w:iCs/>
+                <w:sz w:val="20"/>
+              </w:rPr>
+              <w:t xml:space="preserve"> time)</w:t>
+            </w:r>
           </w:p>
         </w:tc>
       </w:tr>
@@ -7372,7 +7900,7 @@
                 <w:sz w:val="20"/>
               </w:rPr>
             </w:pPr>
-            <w:hyperlink r:id="rId18" w:history="1">
+            <w:hyperlink r:id="rId22" w:history="1">
               <w:r>
                 <w:rPr>
                   <w:rStyle w:val="Hyperlink"/>
@@ -7445,6 +7973,36 @@
               </w:rPr>
               <w:t>Monday to Friday from 7:30 till 15:30</w:t>
             </w:r>
+            <w:r>
+              <w:rPr>
+                <w:iCs/>
+                <w:sz w:val="20"/>
+              </w:rPr>
+              <w:t xml:space="preserve"> </w:t>
+            </w:r>
+            <w:r>
+              <w:rPr>
+                <w:iCs/>
+                <w:sz w:val="20"/>
+              </w:rPr>
+              <w:t>(</w:t>
+            </w:r>
+            <w:proofErr w:type="spellStart"/>
+            <w:r>
+              <w:rPr>
+                <w:iCs/>
+                <w:sz w:val="20"/>
+              </w:rPr>
+              <w:t>Arubian</w:t>
+            </w:r>
+            <w:proofErr w:type="spellEnd"/>
+            <w:r>
+              <w:rPr>
+                <w:iCs/>
+                <w:sz w:val="20"/>
+              </w:rPr>
+              <w:t xml:space="preserve"> time)</w:t>
+            </w:r>
           </w:p>
         </w:tc>
       </w:tr>
@@ -7495,7 +8053,7 @@
                 <w:sz w:val="20"/>
               </w:rPr>
             </w:pPr>
-            <w:hyperlink r:id="rId19" w:history="1">
+            <w:hyperlink r:id="rId23" w:history="1">
               <w:r>
                 <w:rPr>
                   <w:rStyle w:val="Hyperlink"/>
@@ -7575,6 +8133,183 @@
               </w:rPr>
               <w:t>Monday to Friday from 7:30 till 15:30</w:t>
             </w:r>
+            <w:r>
+              <w:rPr>
+                <w:iCs/>
+                <w:sz w:val="20"/>
+              </w:rPr>
+              <w:t xml:space="preserve"> </w:t>
+            </w:r>
+            <w:r>
+              <w:rPr>
+                <w:iCs/>
+                <w:sz w:val="20"/>
+              </w:rPr>
+              <w:t>(</w:t>
+            </w:r>
+            <w:proofErr w:type="spellStart"/>
+            <w:r>
+              <w:rPr>
+                <w:iCs/>
+                <w:sz w:val="20"/>
+              </w:rPr>
+              <w:t>Arubian</w:t>
+            </w:r>
+            <w:proofErr w:type="spellEnd"/>
+            <w:r>
+              <w:rPr>
+                <w:iCs/>
+                <w:sz w:val="20"/>
+              </w:rPr>
+              <w:t xml:space="preserve"> time)</w:t>
+            </w:r>
+          </w:p>
+        </w:tc>
+      </w:tr>
+      <w:tr>
+        <w:trPr>
+          <w:cantSplit/>
+          <w:trHeight w:val="356"/>
+        </w:trPr>
+        <w:tc>
+          <w:tcPr>
+            <w:tcW w:w="1797" w:type="dxa"/>
+          </w:tcPr>
+          <w:p>
+            <w:pPr>
+              <w:pStyle w:val="Tabelbody"/>
+              <w:rPr>
+                <w:iCs/>
+                <w:sz w:val="20"/>
+              </w:rPr>
+            </w:pPr>
+            <w:r>
+              <w:rPr>
+                <w:iCs/>
+                <w:sz w:val="20"/>
+              </w:rPr>
+              <w:t xml:space="preserve">Jason </w:t>
+            </w:r>
+            <w:proofErr w:type="spellStart"/>
+            <w:r>
+              <w:rPr>
+                <w:iCs/>
+                <w:sz w:val="20"/>
+              </w:rPr>
+              <w:t>Croes</w:t>
+            </w:r>
+            <w:proofErr w:type="spellEnd"/>
+          </w:p>
+        </w:tc>
+        <w:tc>
+          <w:tcPr>
+            <w:tcW w:w="1543" w:type="dxa"/>
+          </w:tcPr>
+          <w:p>
+            <w:pPr>
+              <w:pStyle w:val="Tabelbody"/>
+            </w:pPr>
+            <w:hyperlink r:id="rId24" w:history="1">
+              <w:r>
+                <w:rPr>
+                  <w:rStyle w:val="Hyperlink"/>
+                </w:rPr>
+                <w:t>j.croes@itpinternational.com</w:t>
+              </w:r>
+            </w:hyperlink>
+          </w:p>
+        </w:tc>
+        <w:tc>
+          <w:tcPr>
+            <w:tcW w:w="1543" w:type="dxa"/>
+          </w:tcPr>
+          <w:p>
+            <w:pPr>
+              <w:pStyle w:val="Tabelbody"/>
+              <w:rPr>
+                <w:iCs/>
+                <w:sz w:val="20"/>
+              </w:rPr>
+            </w:pPr>
+            <w:r>
+              <w:rPr>
+                <w:iCs/>
+                <w:sz w:val="20"/>
+              </w:rPr>
+              <w:t>J.C.</w:t>
+            </w:r>
+          </w:p>
+        </w:tc>
+        <w:tc>
+          <w:tcPr>
+            <w:tcW w:w="1926" w:type="dxa"/>
+          </w:tcPr>
+          <w:p>
+            <w:pPr>
+              <w:pStyle w:val="Tabelbody"/>
+              <w:rPr>
+                <w:iCs/>
+                <w:sz w:val="20"/>
+              </w:rPr>
+            </w:pPr>
+            <w:r>
+              <w:rPr>
+                <w:iCs/>
+                <w:sz w:val="20"/>
+              </w:rPr>
+              <w:t>Software Quality Officer</w:t>
+            </w:r>
+          </w:p>
+        </w:tc>
+        <w:tc>
+          <w:tcPr>
+            <w:tcW w:w="3321" w:type="dxa"/>
+          </w:tcPr>
+          <w:p>
+            <w:pPr>
+              <w:pStyle w:val="Tabelbody"/>
+              <w:rPr>
+                <w:iCs/>
+                <w:sz w:val="20"/>
+              </w:rPr>
+            </w:pPr>
+            <w:r>
+              <w:rPr>
+                <w:iCs/>
+                <w:sz w:val="20"/>
+              </w:rPr>
+              <w:t>Monday to Friday from 7:30 till 15:30</w:t>
+            </w:r>
+            <w:r>
+              <w:rPr>
+                <w:iCs/>
+                <w:sz w:val="20"/>
+              </w:rPr>
+              <w:t xml:space="preserve"> </w:t>
+            </w:r>
+            <w:r>
+              <w:rPr>
+                <w:iCs/>
+                <w:sz w:val="20"/>
+              </w:rPr>
+              <w:t>(</w:t>
+            </w:r>
+            <w:proofErr w:type="spellStart"/>
+            <w:r>
+              <w:rPr>
+                <w:iCs/>
+                <w:sz w:val="20"/>
+              </w:rPr>
+              <w:t>Arubian</w:t>
+            </w:r>
+            <w:proofErr w:type="spellEnd"/>
+            <w:r>
+              <w:rPr>
+                <w:iCs/>
+                <w:sz w:val="20"/>
+              </w:rPr>
+              <w:t xml:space="preserve"> time)</w:t>
+            </w:r>
           </w:p>
         </w:tc>
       </w:tr>
@@ -7602,16 +8337,16 @@
       <w:pPr>
         <w:pStyle w:val="Heading2"/>
       </w:pPr>
-      <w:bookmarkStart w:id="32" w:name="_Toc507670781"/>
-      <w:bookmarkStart w:id="33" w:name="_Toc144913853"/>
+      <w:bookmarkStart w:id="36" w:name="_Toc507670781"/>
+      <w:bookmarkStart w:id="37" w:name="_Toc144913853"/>
       <w:r>
         <w:t>Communicati</w:t>
       </w:r>
-      <w:bookmarkEnd w:id="32"/>
+      <w:bookmarkEnd w:id="36"/>
       <w:r>
         <w:t>on</w:t>
       </w:r>
-      <w:bookmarkEnd w:id="33"/>
+      <w:bookmarkEnd w:id="37"/>
     </w:p>
     <w:p/>
     <w:p>
@@ -8079,6 +8814,7 @@
         </w:numPr>
       </w:pPr>
       <w:r>
+        <w:lastRenderedPageBreak/>
         <w:t>For questions, if there is an issue.</w:t>
       </w:r>
     </w:p>
@@ -8094,9 +8830,9 @@
         <w:t>For weekly meetings on how the project is going.</w:t>
       </w:r>
     </w:p>
-    <w:p>
-      <w:r>
-        <w:lastRenderedPageBreak/>
+    <w:p/>
+    <w:p>
+      <w:r>
         <w:t>Meeting with colleagues, developer</w:t>
       </w:r>
     </w:p>
@@ -8155,12 +8891,12 @@
       <w:pPr>
         <w:pStyle w:val="Heading1"/>
       </w:pPr>
-      <w:bookmarkStart w:id="34" w:name="_Toc327581053"/>
-      <w:bookmarkStart w:id="35" w:name="_Toc327581603"/>
-      <w:bookmarkStart w:id="36" w:name="_Toc327583383"/>
-      <w:bookmarkStart w:id="37" w:name="_Toc339966122"/>
-      <w:bookmarkStart w:id="38" w:name="_Toc507670782"/>
-      <w:bookmarkStart w:id="39" w:name="_Toc144913854"/>
+      <w:bookmarkStart w:id="38" w:name="_Toc327581053"/>
+      <w:bookmarkStart w:id="39" w:name="_Toc327581603"/>
+      <w:bookmarkStart w:id="40" w:name="_Toc327583383"/>
+      <w:bookmarkStart w:id="41" w:name="_Toc339966122"/>
+      <w:bookmarkStart w:id="42" w:name="_Toc507670782"/>
+      <w:bookmarkStart w:id="43" w:name="_Toc144913854"/>
       <w:r>
         <w:lastRenderedPageBreak/>
         <w:t>Activities and</w:t>
@@ -8168,26 +8904,26 @@
       <w:r>
         <w:t xml:space="preserve"> ti</w:t>
       </w:r>
-      <w:bookmarkEnd w:id="34"/>
-      <w:bookmarkEnd w:id="35"/>
-      <w:bookmarkEnd w:id="36"/>
-      <w:bookmarkEnd w:id="37"/>
       <w:bookmarkEnd w:id="38"/>
+      <w:bookmarkEnd w:id="39"/>
+      <w:bookmarkEnd w:id="40"/>
+      <w:bookmarkEnd w:id="41"/>
+      <w:bookmarkEnd w:id="42"/>
       <w:r>
         <w:t>me plan</w:t>
       </w:r>
-      <w:bookmarkEnd w:id="39"/>
+      <w:bookmarkEnd w:id="43"/>
     </w:p>
     <w:p/>
     <w:p>
       <w:pPr>
         <w:pStyle w:val="Heading2"/>
       </w:pPr>
-      <w:bookmarkStart w:id="40" w:name="_Toc144913855"/>
+      <w:bookmarkStart w:id="44" w:name="_Toc144913855"/>
       <w:r>
         <w:t>Phases of the project</w:t>
       </w:r>
-      <w:bookmarkEnd w:id="40"/>
+      <w:bookmarkEnd w:id="44"/>
     </w:p>
     <w:p>
       <w:pPr>
@@ -8435,13 +9171,7 @@
         <w:t>. Each sprint takes 3 working weeks</w:t>
       </w:r>
       <w:r>
-        <w:t xml:space="preserve">, with the exception of the last sprint which has </w:t>
-      </w:r>
-      <w:r>
-        <w:t>2</w:t>
-      </w:r>
-      <w:r>
-        <w:t xml:space="preserve"> working weeks before the end of the internship.</w:t>
+        <w:t xml:space="preserve"> before the end of the internship.</w:t>
       </w:r>
       <w:r>
         <w:t xml:space="preserve"> </w:t>
@@ -8496,7 +9226,13 @@
         <w:t>document</w:t>
       </w:r>
       <w:r>
-        <w:t xml:space="preserve"> that are needed to create the project and do some research on the project.</w:t>
+        <w:t xml:space="preserve"> that </w:t>
+      </w:r>
+      <w:r>
+        <w:t>is</w:t>
+      </w:r>
+      <w:r>
+        <w:t xml:space="preserve"> needed to create the project and do some research on the project.</w:t>
       </w:r>
     </w:p>
     <w:p>
@@ -8519,10 +9255,10 @@
         <w:t>Setup</w:t>
       </w:r>
       <w:r>
-        <w:t xml:space="preserve"> and get acquaintance</w:t>
-      </w:r>
-      <w:r>
-        <w:t xml:space="preserve"> </w:t>
+        <w:t xml:space="preserve"> and get </w:t>
+      </w:r>
+      <w:r>
+        <w:t xml:space="preserve">acquainted </w:t>
       </w:r>
       <w:r>
         <w:t xml:space="preserve">with </w:t>
@@ -8537,7 +9273,13 @@
         <w:t>research – Setup everything that is needed to start programing on the project and</w:t>
       </w:r>
       <w:r>
-        <w:t xml:space="preserve"> get acquaintance with everything new that i</w:t>
+        <w:t xml:space="preserve"> get </w:t>
+      </w:r>
+      <w:r>
+        <w:t xml:space="preserve">acquainted </w:t>
+      </w:r>
+      <w:r>
+        <w:t>with everything new that i</w:t>
       </w:r>
       <w:r>
         <w:t>s</w:t>
@@ -8688,7 +9430,7 @@
       <w:pPr>
         <w:pStyle w:val="Heading2"/>
       </w:pPr>
-      <w:bookmarkStart w:id="41" w:name="_Toc144913856"/>
+      <w:bookmarkStart w:id="45" w:name="_Toc144913856"/>
       <w:r>
         <w:t>Time plan</w:t>
       </w:r>
@@ -8698,7 +9440,7 @@
       <w:r>
         <w:t>milestones</w:t>
       </w:r>
-      <w:bookmarkEnd w:id="41"/>
+      <w:bookmarkEnd w:id="45"/>
     </w:p>
     <w:p>
       <w:pPr>
@@ -8812,7 +9554,7 @@
     <w:p/>
     <w:tbl>
       <w:tblPr>
-        <w:tblW w:w="7905" w:type="dxa"/>
+        <w:tblW w:w="9535" w:type="dxa"/>
         <w:tblBorders>
           <w:top w:val="single" w:sz="4" w:space="0" w:color="DDD9C3" w:themeColor="background2" w:themeShade="E6"/>
           <w:left w:val="single" w:sz="4" w:space="0" w:color="DDD9C3" w:themeColor="background2" w:themeShade="E6"/>
@@ -8828,6 +9570,7 @@
         <w:gridCol w:w="5240"/>
         <w:gridCol w:w="1276"/>
         <w:gridCol w:w="1389"/>
+        <w:gridCol w:w="1630"/>
       </w:tblGrid>
       <w:tr>
         <w:trPr>
@@ -8911,6 +9654,62 @@
                 <w:sz w:val="20"/>
               </w:rPr>
               <w:t>Finish date</w:t>
+            </w:r>
+          </w:p>
+        </w:tc>
+        <w:tc>
+          <w:tcPr>
+            <w:tcW w:w="1630" w:type="dxa"/>
+            <w:shd w:val="clear" w:color="auto" w:fill="FFFFFF" w:themeFill="background1"/>
+          </w:tcPr>
+          <w:p>
+            <w:pPr>
+              <w:pStyle w:val="tabelheader"/>
+              <w:rPr>
+                <w:b/>
+                <w:color w:val="1F497D" w:themeColor="text2"/>
+                <w:sz w:val="20"/>
+              </w:rPr>
+            </w:pPr>
+            <w:r>
+              <w:rPr>
+                <w:b/>
+                <w:color w:val="1F497D" w:themeColor="text2"/>
+                <w:sz w:val="20"/>
+              </w:rPr>
+              <w:t>S</w:t>
+            </w:r>
+            <w:r>
+              <w:rPr>
+                <w:b/>
+                <w:color w:val="1F497D" w:themeColor="text2"/>
+                <w:sz w:val="20"/>
+              </w:rPr>
+              <w:t xml:space="preserve">tart week </w:t>
+            </w:r>
+            <w:r>
+              <w:rPr>
+                <w:b/>
+                <w:color w:val="1F497D" w:themeColor="text2"/>
+                <w:sz w:val="20"/>
+              </w:rPr>
+              <w:t>to</w:t>
+            </w:r>
+            <w:r>
+              <w:rPr>
+                <w:b/>
+                <w:color w:val="1F497D" w:themeColor="text2"/>
+                <w:sz w:val="20"/>
+              </w:rPr>
+              <w:t xml:space="preserve"> end week</w:t>
+            </w:r>
+            <w:r>
+              <w:rPr>
+                <w:b/>
+                <w:color w:val="1F497D" w:themeColor="text2"/>
+                <w:sz w:val="20"/>
+              </w:rPr>
+              <w:t xml:space="preserve"> (not school base)</w:t>
             </w:r>
           </w:p>
         </w:tc>
@@ -8961,19 +9760,7 @@
               <w:rPr>
                 <w:sz w:val="20"/>
               </w:rPr>
-              <w:t>4 Sep</w:t>
-            </w:r>
-            <w:r>
-              <w:rPr>
-                <w:sz w:val="20"/>
-              </w:rPr>
-              <w:t xml:space="preserve"> </w:t>
-            </w:r>
-            <w:r>
-              <w:rPr>
-                <w:sz w:val="20"/>
-              </w:rPr>
-              <w:t>2023</w:t>
+              <w:t>4 Sep 2023</w:t>
             </w:r>
           </w:p>
         </w:tc>
@@ -8995,6 +9782,26 @@
                 <w:sz w:val="20"/>
               </w:rPr>
               <w:t>22 Sep 2023</w:t>
+            </w:r>
+          </w:p>
+        </w:tc>
+        <w:tc>
+          <w:tcPr>
+            <w:tcW w:w="1630" w:type="dxa"/>
+          </w:tcPr>
+          <w:p>
+            <w:pPr>
+              <w:pStyle w:val="Tabelbody"/>
+              <w:spacing w:before="0" w:after="0"/>
+              <w:rPr>
+                <w:sz w:val="20"/>
+              </w:rPr>
+            </w:pPr>
+            <w:r>
+              <w:rPr>
+                <w:sz w:val="20"/>
+              </w:rPr>
+              <w:t>1-3</w:t>
             </w:r>
           </w:p>
         </w:tc>
@@ -9070,40 +9877,9 @@
             </w:r>
           </w:p>
         </w:tc>
-      </w:tr>
-      <w:tr>
-        <w:trPr>
-          <w:trHeight w:val="397"/>
-        </w:trPr>
         <w:tc>
           <w:tcPr>
-            <w:tcW w:w="5240" w:type="dxa"/>
-            <w:vAlign w:val="center"/>
-          </w:tcPr>
-          <w:p>
-            <w:pPr>
-              <w:pStyle w:val="Tabelbody"/>
-              <w:numPr>
-                <w:ilvl w:val="0"/>
-                <w:numId w:val="11"/>
-              </w:numPr>
-              <w:spacing w:before="0" w:after="0"/>
-              <w:rPr>
-                <w:sz w:val="20"/>
-              </w:rPr>
-            </w:pPr>
-            <w:r>
-              <w:rPr>
-                <w:sz w:val="20"/>
-              </w:rPr>
-              <w:t>Sprint 3</w:t>
-            </w:r>
-          </w:p>
-        </w:tc>
-        <w:tc>
-          <w:tcPr>
-            <w:tcW w:w="1276" w:type="dxa"/>
-            <w:vAlign w:val="center"/>
+            <w:tcW w:w="1630" w:type="dxa"/>
           </w:tcPr>
           <w:p>
             <w:pPr>
@@ -9117,28 +9893,7 @@
               <w:rPr>
                 <w:sz w:val="20"/>
               </w:rPr>
-              <w:t>16 Oct 2023</w:t>
-            </w:r>
-          </w:p>
-        </w:tc>
-        <w:tc>
-          <w:tcPr>
-            <w:tcW w:w="1389" w:type="dxa"/>
-            <w:vAlign w:val="center"/>
-          </w:tcPr>
-          <w:p>
-            <w:pPr>
-              <w:pStyle w:val="Tabelbody"/>
-              <w:spacing w:before="0" w:after="0"/>
-              <w:rPr>
-                <w:sz w:val="20"/>
-              </w:rPr>
-            </w:pPr>
-            <w:r>
-              <w:rPr>
-                <w:sz w:val="20"/>
-              </w:rPr>
-              <w:t>3 Nov 2023</w:t>
+              <w:t>4-6</w:t>
             </w:r>
           </w:p>
         </w:tc>
@@ -9168,7 +9923,7 @@
               <w:rPr>
                 <w:sz w:val="20"/>
               </w:rPr>
-              <w:t>Sprint 4</w:t>
+              <w:t>Sprint 3</w:t>
             </w:r>
           </w:p>
         </w:tc>
@@ -9189,7 +9944,7 @@
               <w:rPr>
                 <w:sz w:val="20"/>
               </w:rPr>
-              <w:t>6 Nov 2023</w:t>
+              <w:t>16 Oct 2023</w:t>
             </w:r>
           </w:p>
         </w:tc>
@@ -9210,7 +9965,27 @@
               <w:rPr>
                 <w:sz w:val="20"/>
               </w:rPr>
-              <w:t>24 Nov 2023</w:t>
+              <w:t>3 Nov 2023</w:t>
+            </w:r>
+          </w:p>
+        </w:tc>
+        <w:tc>
+          <w:tcPr>
+            <w:tcW w:w="1630" w:type="dxa"/>
+          </w:tcPr>
+          <w:p>
+            <w:pPr>
+              <w:pStyle w:val="Tabelbody"/>
+              <w:spacing w:before="0" w:after="0"/>
+              <w:rPr>
+                <w:sz w:val="20"/>
+              </w:rPr>
+            </w:pPr>
+            <w:r>
+              <w:rPr>
+                <w:sz w:val="20"/>
+              </w:rPr>
+              <w:t>7-9</w:t>
             </w:r>
           </w:p>
         </w:tc>
@@ -9240,7 +10015,7 @@
               <w:rPr>
                 <w:sz w:val="20"/>
               </w:rPr>
-              <w:t>Sprint 5</w:t>
+              <w:t>Sprint 4</w:t>
             </w:r>
           </w:p>
         </w:tc>
@@ -9261,7 +10036,7 @@
               <w:rPr>
                 <w:sz w:val="20"/>
               </w:rPr>
-              <w:t>27 Nov 2023</w:t>
+              <w:t>6 Nov 2023</w:t>
             </w:r>
           </w:p>
         </w:tc>
@@ -9282,7 +10057,27 @@
               <w:rPr>
                 <w:sz w:val="20"/>
               </w:rPr>
-              <w:t>15 Dec 2023</w:t>
+              <w:t>24 Nov 2023</w:t>
+            </w:r>
+          </w:p>
+        </w:tc>
+        <w:tc>
+          <w:tcPr>
+            <w:tcW w:w="1630" w:type="dxa"/>
+          </w:tcPr>
+          <w:p>
+            <w:pPr>
+              <w:pStyle w:val="Tabelbody"/>
+              <w:spacing w:before="0" w:after="0"/>
+              <w:rPr>
+                <w:sz w:val="20"/>
+              </w:rPr>
+            </w:pPr>
+            <w:r>
+              <w:rPr>
+                <w:sz w:val="20"/>
+              </w:rPr>
+              <w:t>10-12</w:t>
             </w:r>
           </w:p>
         </w:tc>
@@ -9313,7 +10108,7 @@
                 <w:sz w:val="20"/>
               </w:rPr>
               <w:lastRenderedPageBreak/>
-              <w:t>Sprint 6</w:t>
+              <w:t>Sprint 5</w:t>
             </w:r>
           </w:p>
         </w:tc>
@@ -9334,7 +10129,7 @@
               <w:rPr>
                 <w:sz w:val="20"/>
               </w:rPr>
-              <w:t>18 Dec 2023</w:t>
+              <w:t>27 Nov 2023</w:t>
             </w:r>
           </w:p>
         </w:tc>
@@ -9355,7 +10150,27 @@
               <w:rPr>
                 <w:sz w:val="20"/>
               </w:rPr>
-              <w:t>12 Jan 2024</w:t>
+              <w:t>15 Dec 2023</w:t>
+            </w:r>
+          </w:p>
+        </w:tc>
+        <w:tc>
+          <w:tcPr>
+            <w:tcW w:w="1630" w:type="dxa"/>
+          </w:tcPr>
+          <w:p>
+            <w:pPr>
+              <w:pStyle w:val="Tabelbody"/>
+              <w:spacing w:before="0" w:after="0"/>
+              <w:rPr>
+                <w:sz w:val="20"/>
+              </w:rPr>
+            </w:pPr>
+            <w:r>
+              <w:rPr>
+                <w:sz w:val="20"/>
+              </w:rPr>
+              <w:t>13-15</w:t>
             </w:r>
           </w:p>
         </w:tc>
@@ -9385,7 +10200,7 @@
               <w:rPr>
                 <w:sz w:val="20"/>
               </w:rPr>
-              <w:t>Sprint 7</w:t>
+              <w:t>Sprint 6</w:t>
             </w:r>
           </w:p>
         </w:tc>
@@ -9406,7 +10221,7 @@
               <w:rPr>
                 <w:sz w:val="20"/>
               </w:rPr>
-              <w:t>15 Jan 2024</w:t>
+              <w:t>18 Dec 2023</w:t>
             </w:r>
           </w:p>
         </w:tc>
@@ -9427,34 +10242,158 @@
               <w:rPr>
                 <w:sz w:val="20"/>
               </w:rPr>
+              <w:t>5</w:t>
+            </w:r>
+            <w:r>
+              <w:rPr>
+                <w:sz w:val="20"/>
+              </w:rPr>
+              <w:t xml:space="preserve"> Jan 2024</w:t>
+            </w:r>
+          </w:p>
+        </w:tc>
+        <w:tc>
+          <w:tcPr>
+            <w:tcW w:w="1630" w:type="dxa"/>
+          </w:tcPr>
+          <w:p>
+            <w:pPr>
+              <w:pStyle w:val="Tabelbody"/>
+              <w:spacing w:before="0" w:after="0"/>
+              <w:rPr>
+                <w:sz w:val="20"/>
+              </w:rPr>
+            </w:pPr>
+            <w:r>
+              <w:rPr>
+                <w:sz w:val="20"/>
+              </w:rPr>
+              <w:t>16-18</w:t>
+            </w:r>
+          </w:p>
+        </w:tc>
+      </w:tr>
+      <w:tr>
+        <w:trPr>
+          <w:trHeight w:val="397"/>
+        </w:trPr>
+        <w:tc>
+          <w:tcPr>
+            <w:tcW w:w="5240" w:type="dxa"/>
+            <w:vAlign w:val="center"/>
+          </w:tcPr>
+          <w:p>
+            <w:pPr>
+              <w:pStyle w:val="Tabelbody"/>
+              <w:numPr>
+                <w:ilvl w:val="0"/>
+                <w:numId w:val="11"/>
+              </w:numPr>
+              <w:spacing w:before="0" w:after="0"/>
+              <w:rPr>
+                <w:sz w:val="20"/>
+              </w:rPr>
+            </w:pPr>
+            <w:r>
+              <w:rPr>
+                <w:sz w:val="20"/>
+              </w:rPr>
+              <w:t>Sprint 7</w:t>
+            </w:r>
+          </w:p>
+        </w:tc>
+        <w:tc>
+          <w:tcPr>
+            <w:tcW w:w="1276" w:type="dxa"/>
+            <w:vAlign w:val="center"/>
+          </w:tcPr>
+          <w:p>
+            <w:pPr>
+              <w:pStyle w:val="Tabelbody"/>
+              <w:spacing w:before="0" w:after="0"/>
+              <w:rPr>
+                <w:sz w:val="20"/>
+              </w:rPr>
+            </w:pPr>
+            <w:r>
+              <w:rPr>
+                <w:sz w:val="20"/>
+              </w:rPr>
+              <w:t>8</w:t>
+            </w:r>
+            <w:r>
+              <w:rPr>
+                <w:sz w:val="20"/>
+              </w:rPr>
+              <w:t xml:space="preserve"> Jan 2024</w:t>
+            </w:r>
+          </w:p>
+        </w:tc>
+        <w:tc>
+          <w:tcPr>
+            <w:tcW w:w="1389" w:type="dxa"/>
+            <w:vAlign w:val="center"/>
+          </w:tcPr>
+          <w:p>
+            <w:pPr>
+              <w:pStyle w:val="Tabelbody"/>
+              <w:spacing w:before="0" w:after="0"/>
+              <w:rPr>
+                <w:sz w:val="20"/>
+              </w:rPr>
+            </w:pPr>
+            <w:r>
+              <w:rPr>
+                <w:sz w:val="20"/>
+              </w:rPr>
               <w:t>26 Jan 2024</w:t>
+            </w:r>
+          </w:p>
+        </w:tc>
+        <w:tc>
+          <w:tcPr>
+            <w:tcW w:w="1630" w:type="dxa"/>
+          </w:tcPr>
+          <w:p>
+            <w:pPr>
+              <w:pStyle w:val="Tabelbody"/>
+              <w:spacing w:before="0" w:after="0"/>
+              <w:rPr>
+                <w:sz w:val="20"/>
+              </w:rPr>
+            </w:pPr>
+            <w:r>
+              <w:rPr>
+                <w:sz w:val="20"/>
+              </w:rPr>
+              <w:t>19-21</w:t>
             </w:r>
           </w:p>
         </w:tc>
       </w:tr>
     </w:tbl>
     <w:p>
-      <w:bookmarkStart w:id="42" w:name="_Toc327581056"/>
-      <w:bookmarkStart w:id="43" w:name="_Toc327581606"/>
-      <w:bookmarkStart w:id="44" w:name="_Toc327583386"/>
+      <w:bookmarkStart w:id="46" w:name="_Toc327581056"/>
+      <w:bookmarkStart w:id="47" w:name="_Toc327581606"/>
+      <w:bookmarkStart w:id="48" w:name="_Toc327583386"/>
     </w:p>
     <w:p>
       <w:pPr>
         <w:pStyle w:val="Heading1"/>
       </w:pPr>
-      <w:bookmarkStart w:id="45" w:name="_Toc327581061"/>
-      <w:bookmarkStart w:id="46" w:name="_Toc327581611"/>
-      <w:bookmarkStart w:id="47" w:name="_Toc327583391"/>
-      <w:bookmarkStart w:id="48" w:name="_Toc339966130"/>
-      <w:bookmarkStart w:id="49" w:name="_Toc507670785"/>
-      <w:bookmarkStart w:id="50" w:name="_Toc144913857"/>
-      <w:bookmarkEnd w:id="42"/>
-      <w:bookmarkEnd w:id="43"/>
-      <w:bookmarkEnd w:id="44"/>
-      <w:bookmarkEnd w:id="45"/>
+      <w:bookmarkStart w:id="49" w:name="_Toc327581061"/>
+      <w:bookmarkStart w:id="50" w:name="_Toc327581611"/>
+      <w:bookmarkStart w:id="51" w:name="_Toc327583391"/>
+      <w:bookmarkStart w:id="52" w:name="_Toc339966130"/>
+      <w:bookmarkStart w:id="53" w:name="_Toc507670785"/>
+      <w:bookmarkStart w:id="54" w:name="_Toc144913857"/>
       <w:bookmarkEnd w:id="46"/>
       <w:bookmarkEnd w:id="47"/>
       <w:bookmarkEnd w:id="48"/>
+      <w:bookmarkEnd w:id="49"/>
+      <w:bookmarkEnd w:id="50"/>
+      <w:bookmarkEnd w:id="51"/>
+      <w:bookmarkEnd w:id="52"/>
       <w:r>
         <w:lastRenderedPageBreak/>
         <w:t>Test</w:t>
@@ -9480,8 +10419,8 @@
       <w:r>
         <w:t>management</w:t>
       </w:r>
-      <w:bookmarkEnd w:id="49"/>
-      <w:bookmarkEnd w:id="50"/>
+      <w:bookmarkEnd w:id="53"/>
+      <w:bookmarkEnd w:id="54"/>
     </w:p>
     <w:p>
       <w:pPr>
@@ -9492,10 +10431,10 @@
         </w:numPr>
         <w:ind w:left="709"/>
       </w:pPr>
-      <w:bookmarkStart w:id="51" w:name="_Toc327581062"/>
-      <w:bookmarkStart w:id="52" w:name="_Toc327581612"/>
-      <w:bookmarkStart w:id="53" w:name="_Toc327583392"/>
-      <w:bookmarkStart w:id="54" w:name="_Toc339966131"/>
+      <w:bookmarkStart w:id="55" w:name="_Toc327581062"/>
+      <w:bookmarkStart w:id="56" w:name="_Toc327581612"/>
+      <w:bookmarkStart w:id="57" w:name="_Toc327583392"/>
+      <w:bookmarkStart w:id="58" w:name="_Toc339966131"/>
     </w:p>
     <w:p>
       <w:pPr>
@@ -9515,8 +10454,8 @@
       <w:pPr>
         <w:pStyle w:val="Heading2"/>
       </w:pPr>
-      <w:bookmarkStart w:id="55" w:name="_Toc507670786"/>
-      <w:bookmarkStart w:id="56" w:name="_Toc144913858"/>
+      <w:bookmarkStart w:id="59" w:name="_Toc507670786"/>
+      <w:bookmarkStart w:id="60" w:name="_Toc144913858"/>
       <w:r>
         <w:t>Test</w:t>
       </w:r>
@@ -9529,11 +10468,11 @@
       <w:r>
         <w:t>strateg</w:t>
       </w:r>
-      <w:bookmarkEnd w:id="55"/>
+      <w:bookmarkEnd w:id="59"/>
       <w:r>
         <w:t>y</w:t>
       </w:r>
-      <w:bookmarkEnd w:id="56"/>
+      <w:bookmarkEnd w:id="60"/>
     </w:p>
     <w:p>
       <w:pPr>
@@ -9980,19 +10919,7 @@
         <w:rPr>
           <w:iCs/>
         </w:rPr>
-        <w:t xml:space="preserve">This test will be used to test the code </w:t>
-      </w:r>
-      <w:r>
-        <w:rPr>
-          <w:iCs/>
-        </w:rPr>
-        <w:t>behavior</w:t>
-      </w:r>
-      <w:r>
-        <w:rPr>
-          <w:iCs/>
-        </w:rPr>
-        <w:t>. The unit test will be done for each functionality.</w:t>
+        <w:t>This test will be used to test the code behavior. The unit test will be done for each functionality.</w:t>
       </w:r>
     </w:p>
     <w:p>
@@ -10022,22 +10949,34 @@
         <w:rPr>
           <w:iCs/>
         </w:rPr>
-        <w:t>This test will be used to heck if the stories acceptance criteria were met.</w:t>
-      </w:r>
-    </w:p>
-    <w:p>
-      <w:pPr>
+        <w:t xml:space="preserve">This test will be used to </w:t>
+      </w:r>
+      <w:r>
         <w:rPr>
           <w:iCs/>
         </w:rPr>
+        <w:t>check</w:t>
+      </w:r>
+      <w:r>
+        <w:rPr>
+          <w:iCs/>
+        </w:rPr>
+        <w:t xml:space="preserve"> if the stories acceptance criteria were met.</w:t>
+      </w:r>
+    </w:p>
+    <w:p>
+      <w:pPr>
+        <w:rPr>
+          <w:iCs/>
+        </w:rPr>
       </w:pPr>
     </w:p>
     <w:p>
       <w:pPr>
         <w:pStyle w:val="Heading2"/>
       </w:pPr>
-      <w:bookmarkStart w:id="57" w:name="_Toc507670787"/>
-      <w:bookmarkStart w:id="58" w:name="_Toc144913859"/>
+      <w:bookmarkStart w:id="61" w:name="_Toc507670787"/>
+      <w:bookmarkStart w:id="62" w:name="_Toc144913859"/>
       <w:r>
         <w:t>Test</w:t>
       </w:r>
@@ -10050,8 +10989,8 @@
       <w:r>
         <w:t xml:space="preserve"> and required resources</w:t>
       </w:r>
-      <w:bookmarkEnd w:id="57"/>
-      <w:bookmarkEnd w:id="58"/>
+      <w:bookmarkEnd w:id="61"/>
+      <w:bookmarkEnd w:id="62"/>
     </w:p>
     <w:p>
       <w:pPr>
@@ -10322,10 +11261,10 @@
         <w:t>&gt;&gt;</w:t>
       </w:r>
     </w:p>
-    <w:bookmarkEnd w:id="51"/>
-    <w:bookmarkEnd w:id="52"/>
-    <w:bookmarkEnd w:id="53"/>
-    <w:bookmarkEnd w:id="54"/>
+    <w:bookmarkEnd w:id="55"/>
+    <w:bookmarkEnd w:id="56"/>
+    <w:bookmarkEnd w:id="57"/>
+    <w:bookmarkEnd w:id="58"/>
     <w:p/>
     <w:p>
       <w:r>
@@ -10356,7 +11295,13 @@
         </w:numPr>
       </w:pPr>
       <w:r>
-        <w:t>The company server test</w:t>
+        <w:t>The company</w:t>
+      </w:r>
+      <w:r>
+        <w:t>’s test</w:t>
+      </w:r>
+      <w:r>
+        <w:t xml:space="preserve"> server</w:t>
       </w:r>
     </w:p>
     <w:p/>
@@ -10385,16 +11330,16 @@
       <w:pPr>
         <w:pStyle w:val="Heading2"/>
       </w:pPr>
-      <w:bookmarkStart w:id="59" w:name="_Toc507670788"/>
-      <w:bookmarkStart w:id="60" w:name="_Toc144913860"/>
+      <w:bookmarkStart w:id="63" w:name="_Toc507670788"/>
+      <w:bookmarkStart w:id="64" w:name="_Toc144913860"/>
       <w:r>
         <w:t xml:space="preserve">Configuration </w:t>
       </w:r>
       <w:r>
         <w:t>management</w:t>
       </w:r>
-      <w:bookmarkEnd w:id="59"/>
-      <w:bookmarkEnd w:id="60"/>
+      <w:bookmarkEnd w:id="63"/>
+      <w:bookmarkEnd w:id="64"/>
     </w:p>
     <w:p>
       <w:pPr>
@@ -10567,7 +11512,19 @@
         <w:rPr>
           <w:lang w:val="en-GB"/>
         </w:rPr>
-        <w:t>stands for Apache Subversion or also known as Subversion. Subversion is a revision control system, where it’s responsible for managing changes to the computer programs, documents, large websites, or other collections of information.</w:t>
+        <w:t xml:space="preserve">stands for Apache Subversion or also known as Subversion. Subversion is a revision control system, </w:t>
+      </w:r>
+      <w:r>
+        <w:rPr>
+          <w:lang w:val="en-GB"/>
+        </w:rPr>
+        <w:t xml:space="preserve">that is being use </w:t>
+      </w:r>
+      <w:r>
+        <w:rPr>
+          <w:lang w:val="en-GB"/>
+        </w:rPr>
+        <w:t>for managing changes to the computer programs, documents, large websites, or other collections of information.</w:t>
       </w:r>
     </w:p>
     <w:p>
@@ -10720,8 +11677,8 @@
       <w:pPr>
         <w:pStyle w:val="Heading1"/>
       </w:pPr>
-      <w:bookmarkStart w:id="61" w:name="_Toc507670789"/>
-      <w:bookmarkStart w:id="62" w:name="_Toc144913861"/>
+      <w:bookmarkStart w:id="65" w:name="_Toc507670789"/>
+      <w:bookmarkStart w:id="66" w:name="_Toc144913861"/>
       <w:r>
         <w:lastRenderedPageBreak/>
         <w:t>R</w:t>
@@ -10729,26 +11686,26 @@
       <w:r>
         <w:t>isk</w:t>
       </w:r>
-      <w:bookmarkEnd w:id="61"/>
-      <w:bookmarkEnd w:id="62"/>
-    </w:p>
-    <w:p>
-      <w:bookmarkStart w:id="63" w:name="_Toc327581073"/>
-      <w:bookmarkStart w:id="64" w:name="_Toc327581623"/>
-      <w:bookmarkStart w:id="65" w:name="_Toc327583403"/>
+      <w:bookmarkEnd w:id="65"/>
+      <w:bookmarkEnd w:id="66"/>
+    </w:p>
+    <w:p>
+      <w:bookmarkStart w:id="67" w:name="_Toc327581073"/>
+      <w:bookmarkStart w:id="68" w:name="_Toc327581623"/>
+      <w:bookmarkStart w:id="69" w:name="_Toc327583403"/>
     </w:p>
     <w:p>
       <w:pPr>
         <w:pStyle w:val="Heading2"/>
       </w:pPr>
-      <w:bookmarkStart w:id="66" w:name="_Toc144913862"/>
-      <w:bookmarkEnd w:id="63"/>
-      <w:bookmarkEnd w:id="64"/>
-      <w:bookmarkEnd w:id="65"/>
+      <w:bookmarkStart w:id="70" w:name="_Toc144913862"/>
+      <w:bookmarkEnd w:id="67"/>
+      <w:bookmarkEnd w:id="68"/>
+      <w:bookmarkEnd w:id="69"/>
       <w:r>
         <w:t>Risk and mitigation</w:t>
       </w:r>
-      <w:bookmarkEnd w:id="66"/>
+      <w:bookmarkEnd w:id="70"/>
     </w:p>
     <w:p>
       <w:pPr>
@@ -11299,6 +12256,7 @@
                 <w:sz w:val="20"/>
               </w:rPr>
             </w:pPr>
+            <w:commentRangeStart w:id="71"/>
             <w:r>
               <w:rPr>
                 <w:b/>
@@ -11346,6 +12304,16 @@
                 <w:sz w:val="20"/>
               </w:rPr>
               <w:t>Mitigation activities</w:t>
+            </w:r>
+            <w:commentRangeEnd w:id="71"/>
+            <w:r>
+              <w:rPr>
+                <w:rStyle w:val="CommentReference"/>
+                <w:rFonts w:ascii="Tahoma" w:hAnsi="Tahoma"/>
+                <w:i/>
+                <w:lang w:val="en-GB" w:eastAsia="nl-NL"/>
+              </w:rPr>
+              <w:commentReference w:id="71"/>
             </w:r>
           </w:p>
         </w:tc>
@@ -11381,7 +12349,13 @@
               <w:rPr>
                 <w:sz w:val="20"/>
               </w:rPr>
-              <w:t>.</w:t>
+              <w:t>, h</w:t>
+            </w:r>
+            <w:r>
+              <w:rPr>
+                <w:sz w:val="20"/>
+              </w:rPr>
+              <w:t>ealth checkups or personal reason.</w:t>
             </w:r>
           </w:p>
         </w:tc>
@@ -11401,13 +12375,13 @@
               <w:rPr>
                 <w:sz w:val="20"/>
               </w:rPr>
-              <w:t>Call in for sick day</w:t>
-            </w:r>
-            <w:r>
-              <w:rPr>
-                <w:sz w:val="20"/>
-              </w:rPr>
-              <w:t>. If possible, work at home.</w:t>
+              <w:t>Eat healthy, c</w:t>
+            </w:r>
+            <w:r>
+              <w:rPr>
+                <w:sz w:val="20"/>
+              </w:rPr>
+              <w:t>all, or make an appointment with the company mentor, so that they know.</w:t>
             </w:r>
           </w:p>
         </w:tc>
@@ -11427,7 +12401,13 @@
               <w:rPr>
                 <w:sz w:val="20"/>
               </w:rPr>
-              <w:t>Find a way to work for the extra time lost with the company mentor</w:t>
+              <w:t xml:space="preserve">If you can work at home when sick. </w:t>
+            </w:r>
+            <w:r>
+              <w:rPr>
+                <w:sz w:val="20"/>
+              </w:rPr>
+              <w:t>Work extra time that you have lost and schedule it with the company mentor</w:t>
             </w:r>
             <w:r>
               <w:rPr>
@@ -11463,19 +12443,37 @@
               <w:rPr>
                 <w:sz w:val="20"/>
               </w:rPr>
-              <w:t>Health checkups</w:t>
-            </w:r>
-            <w:r>
-              <w:rPr>
-                <w:sz w:val="20"/>
-              </w:rPr>
-              <w:t xml:space="preserve"> or personal reason</w:t>
-            </w:r>
-            <w:r>
-              <w:rPr>
-                <w:sz w:val="20"/>
-              </w:rPr>
-              <w:t>.</w:t>
+              <w:t>The branch</w:t>
+            </w:r>
+            <w:r>
+              <w:rPr>
+                <w:sz w:val="20"/>
+              </w:rPr>
+              <w:t xml:space="preserve"> you’re working on</w:t>
+            </w:r>
+            <w:r>
+              <w:rPr>
+                <w:sz w:val="20"/>
+              </w:rPr>
+              <w:t xml:space="preserve"> has a problem, can’t </w:t>
+            </w:r>
+            <w:r>
+              <w:rPr>
+                <w:sz w:val="20"/>
+              </w:rPr>
+              <w:t>commit,</w:t>
+            </w:r>
+            <w:r>
+              <w:rPr>
+                <w:sz w:val="20"/>
+              </w:rPr>
+              <w:t xml:space="preserve"> </w:t>
+            </w:r>
+            <w:r>
+              <w:rPr>
+                <w:sz w:val="20"/>
+              </w:rPr>
+              <w:t>or has an error</w:t>
             </w:r>
           </w:p>
         </w:tc>
@@ -11495,7 +12493,7 @@
               <w:rPr>
                 <w:sz w:val="20"/>
               </w:rPr>
-              <w:t>Call or make an appointment with the company mentor, so that they know.</w:t>
+              <w:t>Commit every new change each day as much as possible, learn the habit to commit new changes.</w:t>
             </w:r>
           </w:p>
         </w:tc>
@@ -11515,13 +12513,7 @@
               <w:rPr>
                 <w:sz w:val="20"/>
               </w:rPr>
-              <w:t xml:space="preserve">Work </w:t>
-            </w:r>
-            <w:r>
-              <w:rPr>
-                <w:sz w:val="20"/>
-              </w:rPr>
-              <w:t>extra time that you have lost and schedule it with the company mentor.</w:t>
+              <w:t>. Revert the prevision version and start over again.</w:t>
             </w:r>
           </w:p>
         </w:tc>
@@ -11866,6 +12858,82 @@
           </w:p>
         </w:tc>
       </w:tr>
+      <w:tr>
+        <w:trPr>
+          <w:trHeight w:val="397"/>
+        </w:trPr>
+        <w:tc>
+          <w:tcPr>
+            <w:tcW w:w="3256" w:type="dxa"/>
+            <w:vAlign w:val="center"/>
+          </w:tcPr>
+          <w:p>
+            <w:pPr>
+              <w:pStyle w:val="Tabelbody"/>
+              <w:numPr>
+                <w:ilvl w:val="0"/>
+                <w:numId w:val="13"/>
+              </w:numPr>
+              <w:ind w:left="284" w:hanging="284"/>
+              <w:rPr>
+                <w:sz w:val="20"/>
+              </w:rPr>
+            </w:pPr>
+            <w:r>
+              <w:rPr>
+                <w:sz w:val="20"/>
+              </w:rPr>
+              <w:t>Client</w:t>
+            </w:r>
+            <w:r>
+              <w:rPr>
+                <w:sz w:val="20"/>
+              </w:rPr>
+              <w:t xml:space="preserve"> isn’t available to answer some question, because of problem or sick, etc.</w:t>
+            </w:r>
+          </w:p>
+        </w:tc>
+        <w:tc>
+          <w:tcPr>
+            <w:tcW w:w="3118" w:type="dxa"/>
+            <w:vAlign w:val="center"/>
+          </w:tcPr>
+          <w:p>
+            <w:pPr>
+              <w:pStyle w:val="Tabelbody"/>
+              <w:rPr>
+                <w:sz w:val="20"/>
+              </w:rPr>
+            </w:pPr>
+            <w:r>
+              <w:rPr>
+                <w:sz w:val="20"/>
+              </w:rPr>
+              <w:t>Plan a head of time for or make a monthly schedule meeting for some questions if possible.</w:t>
+            </w:r>
+          </w:p>
+        </w:tc>
+        <w:tc>
+          <w:tcPr>
+            <w:tcW w:w="3090" w:type="dxa"/>
+            <w:vAlign w:val="center"/>
+          </w:tcPr>
+          <w:p>
+            <w:pPr>
+              <w:pStyle w:val="Tabelbody"/>
+              <w:rPr>
+                <w:sz w:val="20"/>
+              </w:rPr>
+            </w:pPr>
+            <w:r>
+              <w:rPr>
+                <w:sz w:val="20"/>
+              </w:rPr>
+              <w:t>Revalue the questions with the company and reenact the questions with the company and find the answer to the questions.</w:t>
+            </w:r>
+          </w:p>
+        </w:tc>
+      </w:tr>
     </w:tbl>
     <w:p>
       <w:pPr>
@@ -11887,7 +12955,7 @@
       </w:pPr>
     </w:p>
     <w:sectPr>
-      <w:footerReference w:type="default" r:id="rId20"/>
+      <w:footerReference w:type="default" r:id="rId25"/>
       <w:pgSz w:w="11906" w:h="16838"/>
       <w:pgMar w:top="1948" w:right="1183" w:bottom="1702" w:left="1417" w:header="708" w:footer="708" w:gutter="0"/>
       <w:cols w:space="708"/>
@@ -11895,6 +12963,83 @@
     </w:sectPr>
   </w:body>
 </w:document>
+</file>
+
+<file path=word/comments.xml><?xml version="1.0" encoding="utf-8"?>
+<w:comments xmlns:wpc="http://schemas.microsoft.com/office/word/2010/wordprocessingCanvas" xmlns:cx="http://schemas.microsoft.com/office/drawing/2014/chartex" xmlns:cx1="http://schemas.microsoft.com/office/drawing/2015/9/8/chartex" xmlns:cx2="http://schemas.microsoft.com/office/drawing/2015/10/21/chartex" xmlns:cx3="http://schemas.microsoft.com/office/drawing/2016/5/9/chartex" xmlns:cx4="http://schemas.microsoft.com/office/drawing/2016/5/10/chartex" xmlns:cx5="http://schemas.microsoft.com/office/drawing/2016/5/11/chartex" xmlns:cx6="http://schemas.microsoft.com/office/drawing/2016/5/12/chartex" xmlns:cx7="http://schemas.microsoft.com/office/drawing/2016/5/13/chartex" xmlns:cx8="http://schemas.microsoft.com/office/drawing/2016/5/14/chartex" xmlns:mc="http://schemas.openxmlformats.org/markup-compatibility/2006" xmlns:aink="http://schemas.microsoft.com/office/drawing/2016/ink" xmlns:am3d="http://schemas.microsoft.com/office/drawing/2017/model3d" xmlns:o="urn:schemas-microsoft-com:office:office" xmlns:oel="http://schemas.microsoft.com/office/2019/extlst" xmlns:r="http://schemas.openxmlformats.org/officeDocument/2006/relationships" xmlns:m="http://schemas.openxmlformats.org/officeDocument/2006/math" xmlns:v="urn:schemas-microsoft-com:vml" xmlns:wp14="http://schemas.microsoft.com/office/word/2010/wordprocessingDrawing" xmlns:wp="http://schemas.openxmlformats.org/drawingml/2006/wordprocessingDrawing" xmlns:w10="urn:schemas-microsoft-com:office:word" xmlns:w="http://schemas.openxmlformats.org/wordprocessingml/2006/main" xmlns:w14="http://schemas.microsoft.com/office/word/2010/wordml" xmlns:w15="http://schemas.microsoft.com/office/word/2012/wordml" xmlns:w16cex="http://schemas.microsoft.com/office/word/2018/wordml/cex" xmlns:w16cid="http://schemas.microsoft.com/office/word/2016/wordml/cid" xmlns:w16="http://schemas.microsoft.com/office/word/2018/wordml" xmlns:w16sdtdh="http://schemas.microsoft.com/office/word/2020/wordml/sdtdatahash" xmlns:w16se="http://schemas.microsoft.com/office/word/2015/wordml/symex" xmlns:wpg="http://schemas.microsoft.com/office/word/2010/wordprocessingGroup" xmlns:wpi="http://schemas.microsoft.com/office/word/2010/wordprocessingInk" xmlns:wne="http://schemas.microsoft.com/office/word/2006/wordml" xmlns:wps="http://schemas.microsoft.com/office/word/2010/wordprocessingShape" mc:Ignorable="w14 w15 w16se w16cid w16 w16cex w16sdtdh wp14">
+  <w:comment w:id="12" w:author="Edwin Roos" w:date="2023-09-06T16:52:00Z" w:initials="ER">
+    <w:p>
+      <w:pPr>
+        <w:pStyle w:val="CommentText"/>
+      </w:pPr>
+      <w:r>
+        <w:rPr>
+          <w:rStyle w:val="CommentReference"/>
+        </w:rPr>
+        <w:annotationRef/>
+      </w:r>
+      <w:r>
+        <w:t>Are these the items that ae out-of-scope?</w:t>
+      </w:r>
+    </w:p>
+  </w:comment>
+  <w:comment w:id="13" w:author="Edwin Roos" w:date="2023-09-06T16:52:00Z" w:initials="ER">
+    <w:p>
+      <w:pPr>
+        <w:pStyle w:val="CommentText"/>
+      </w:pPr>
+      <w:r>
+        <w:rPr>
+          <w:rStyle w:val="CommentReference"/>
+        </w:rPr>
+        <w:annotationRef/>
+      </w:r>
+      <w:r>
+        <w:t>No preconditions?</w:t>
+      </w:r>
+    </w:p>
+  </w:comment>
+  <w:comment w:id="71" w:author="Edwin Roos" w:date="2023-09-06T17:10:00Z" w:initials="ER">
+    <w:p>
+      <w:pPr>
+        <w:pStyle w:val="CommentText"/>
+      </w:pPr>
+      <w:r>
+        <w:rPr>
+          <w:rStyle w:val="CommentReference"/>
+        </w:rPr>
+        <w:annotationRef/>
+      </w:r>
+      <w:r>
+        <w:t>Let's look at these together.</w:t>
+      </w:r>
+    </w:p>
+  </w:comment>
+</w:comments>
+</file>
+
+<file path=word/commentsExtended.xml><?xml version="1.0" encoding="utf-8"?>
+<w15:commentsEx xmlns:wpc="http://schemas.microsoft.com/office/word/2010/wordprocessingCanvas" xmlns:cx="http://schemas.microsoft.com/office/drawing/2014/chartex" xmlns:cx1="http://schemas.microsoft.com/office/drawing/2015/9/8/chartex" xmlns:cx2="http://schemas.microsoft.com/office/drawing/2015/10/21/chartex" xmlns:cx3="http://schemas.microsoft.com/office/drawing/2016/5/9/chartex" xmlns:cx4="http://schemas.microsoft.com/office/drawing/2016/5/10/chartex" xmlns:cx5="http://schemas.microsoft.com/office/drawing/2016/5/11/chartex" xmlns:cx6="http://schemas.microsoft.com/office/drawing/2016/5/12/chartex" xmlns:cx7="http://schemas.microsoft.com/office/drawing/2016/5/13/chartex" xmlns:cx8="http://schemas.microsoft.com/office/drawing/2016/5/14/chartex" xmlns:mc="http://schemas.openxmlformats.org/markup-compatibility/2006" xmlns:aink="http://schemas.microsoft.com/office/drawing/2016/ink" xmlns:am3d="http://schemas.microsoft.com/office/drawing/2017/model3d" xmlns:o="urn:schemas-microsoft-com:office:office" xmlns:oel="http://schemas.microsoft.com/office/2019/extlst" xmlns:r="http://schemas.openxmlformats.org/officeDocument/2006/relationships" xmlns:m="http://schemas.openxmlformats.org/officeDocument/2006/math" xmlns:v="urn:schemas-microsoft-com:vml" xmlns:wp14="http://schemas.microsoft.com/office/word/2010/wordprocessingDrawing" xmlns:wp="http://schemas.openxmlformats.org/drawingml/2006/wordprocessingDrawing" xmlns:w10="urn:schemas-microsoft-com:office:word" xmlns:w="http://schemas.openxmlformats.org/wordprocessingml/2006/main" xmlns:w14="http://schemas.microsoft.com/office/word/2010/wordml" xmlns:w15="http://schemas.microsoft.com/office/word/2012/wordml" xmlns:w16cex="http://schemas.microsoft.com/office/word/2018/wordml/cex" xmlns:w16cid="http://schemas.microsoft.com/office/word/2016/wordml/cid" xmlns:w16="http://schemas.microsoft.com/office/word/2018/wordml" xmlns:w16sdtdh="http://schemas.microsoft.com/office/word/2020/wordml/sdtdatahash" xmlns:w16se="http://schemas.microsoft.com/office/word/2015/wordml/symex" xmlns:wpg="http://schemas.microsoft.com/office/word/2010/wordprocessingGroup" xmlns:wpi="http://schemas.microsoft.com/office/word/2010/wordprocessingInk" xmlns:wne="http://schemas.microsoft.com/office/word/2006/wordml" xmlns:wps="http://schemas.microsoft.com/office/word/2010/wordprocessingShape" mc:Ignorable="w14 w15 w16se w16cid w16 w16cex w16sdtdh wp14">
+  <w15:commentEx w15:paraId="6F5A24DD" w15:done="1"/>
+  <w15:commentEx w15:paraId="547BDFA4" w15:done="1"/>
+  <w15:commentEx w15:paraId="18F04CDA" w15:done="1"/>
+</w15:commentsEx>
+</file>
+
+<file path=word/commentsExtensible.xml><?xml version="1.0" encoding="utf-8"?>
+<w16cex:commentsExtensible xmlns:wpc="http://schemas.microsoft.com/office/word/2010/wordprocessingCanvas" xmlns:cx="http://schemas.microsoft.com/office/drawing/2014/chartex" xmlns:cx1="http://schemas.microsoft.com/office/drawing/2015/9/8/chartex" xmlns:cx2="http://schemas.microsoft.com/office/drawing/2015/10/21/chartex" xmlns:cx3="http://schemas.microsoft.com/office/drawing/2016/5/9/chartex" xmlns:cx4="http://schemas.microsoft.com/office/drawing/2016/5/10/chartex" xmlns:cx5="http://schemas.microsoft.com/office/drawing/2016/5/11/chartex" xmlns:cx6="http://schemas.microsoft.com/office/drawing/2016/5/12/chartex" xmlns:cx7="http://schemas.microsoft.com/office/drawing/2016/5/13/chartex" xmlns:cx8="http://schemas.microsoft.com/office/drawing/2016/5/14/chartex" xmlns:mc="http://schemas.openxmlformats.org/markup-compatibility/2006" xmlns:aink="http://schemas.microsoft.com/office/drawing/2016/ink" xmlns:am3d="http://schemas.microsoft.com/office/drawing/2017/model3d" xmlns:o="urn:schemas-microsoft-com:office:office" xmlns:oel="http://schemas.microsoft.com/office/2019/extlst" xmlns:r="http://schemas.openxmlformats.org/officeDocument/2006/relationships" xmlns:m="http://schemas.openxmlformats.org/officeDocument/2006/math" xmlns:v="urn:schemas-microsoft-com:vml" xmlns:wp14="http://schemas.microsoft.com/office/word/2010/wordprocessingDrawing" xmlns:wp="http://schemas.openxmlformats.org/drawingml/2006/wordprocessingDrawing" xmlns:w10="urn:schemas-microsoft-com:office:word" xmlns:w="http://schemas.openxmlformats.org/wordprocessingml/2006/main" xmlns:w14="http://schemas.microsoft.com/office/word/2010/wordml" xmlns:w15="http://schemas.microsoft.com/office/word/2012/wordml" xmlns:w16cex="http://schemas.microsoft.com/office/word/2018/wordml/cex" xmlns:w16cid="http://schemas.microsoft.com/office/word/2016/wordml/cid" xmlns:w16="http://schemas.microsoft.com/office/word/2018/wordml" xmlns:w16sdtdh="http://schemas.microsoft.com/office/word/2020/wordml/sdtdatahash" xmlns:w16se="http://schemas.microsoft.com/office/word/2015/wordml/symex" xmlns:wpg="http://schemas.microsoft.com/office/word/2010/wordprocessingGroup" xmlns:wpi="http://schemas.microsoft.com/office/word/2010/wordprocessingInk" xmlns:wne="http://schemas.microsoft.com/office/word/2006/wordml" xmlns:wps="http://schemas.microsoft.com/office/word/2010/wordprocessingShape" mc:Ignorable="w14 w15 w16se w16cid w16 w16cex w16sdtdh wp14">
+  <w16cex:commentExtensible w16cex:durableId="13031261" w16cex:dateUtc="2023-09-06T20:52:00Z"/>
+  <w16cex:commentExtensible w16cex:durableId="377A6DD8" w16cex:dateUtc="2023-09-06T20:52:00Z"/>
+  <w16cex:commentExtensible w16cex:durableId="54CDD5D5" w16cex:dateUtc="2023-09-06T21:10:00Z"/>
+</w16cex:commentsExtensible>
+</file>
+
+<file path=word/commentsIds.xml><?xml version="1.0" encoding="utf-8"?>
+<w16cid:commentsIds xmlns:wpc="http://schemas.microsoft.com/office/word/2010/wordprocessingCanvas" xmlns:cx="http://schemas.microsoft.com/office/drawing/2014/chartex" xmlns:cx1="http://schemas.microsoft.com/office/drawing/2015/9/8/chartex" xmlns:cx2="http://schemas.microsoft.com/office/drawing/2015/10/21/chartex" xmlns:cx3="http://schemas.microsoft.com/office/drawing/2016/5/9/chartex" xmlns:cx4="http://schemas.microsoft.com/office/drawing/2016/5/10/chartex" xmlns:cx5="http://schemas.microsoft.com/office/drawing/2016/5/11/chartex" xmlns:cx6="http://schemas.microsoft.com/office/drawing/2016/5/12/chartex" xmlns:cx7="http://schemas.microsoft.com/office/drawing/2016/5/13/chartex" xmlns:cx8="http://schemas.microsoft.com/office/drawing/2016/5/14/chartex" xmlns:mc="http://schemas.openxmlformats.org/markup-compatibility/2006" xmlns:aink="http://schemas.microsoft.com/office/drawing/2016/ink" xmlns:am3d="http://schemas.microsoft.com/office/drawing/2017/model3d" xmlns:o="urn:schemas-microsoft-com:office:office" xmlns:oel="http://schemas.microsoft.com/office/2019/extlst" xmlns:r="http://schemas.openxmlformats.org/officeDocument/2006/relationships" xmlns:m="http://schemas.openxmlformats.org/officeDocument/2006/math" xmlns:v="urn:schemas-microsoft-com:vml" xmlns:wp14="http://schemas.microsoft.com/office/word/2010/wordprocessingDrawing" xmlns:wp="http://schemas.openxmlformats.org/drawingml/2006/wordprocessingDrawing" xmlns:w10="urn:schemas-microsoft-com:office:word" xmlns:w="http://schemas.openxmlformats.org/wordprocessingml/2006/main" xmlns:w14="http://schemas.microsoft.com/office/word/2010/wordml" xmlns:w15="http://schemas.microsoft.com/office/word/2012/wordml" xmlns:w16cex="http://schemas.microsoft.com/office/word/2018/wordml/cex" xmlns:w16cid="http://schemas.microsoft.com/office/word/2016/wordml/cid" xmlns:w16="http://schemas.microsoft.com/office/word/2018/wordml" xmlns:w16sdtdh="http://schemas.microsoft.com/office/word/2020/wordml/sdtdatahash" xmlns:w16se="http://schemas.microsoft.com/office/word/2015/wordml/symex" xmlns:wpg="http://schemas.microsoft.com/office/word/2010/wordprocessingGroup" xmlns:wpi="http://schemas.microsoft.com/office/word/2010/wordprocessingInk" xmlns:wne="http://schemas.microsoft.com/office/word/2006/wordml" xmlns:wps="http://schemas.microsoft.com/office/word/2010/wordprocessingShape" mc:Ignorable="w14 w15 w16se w16cid w16 w16cex w16sdtdh wp14">
+  <w16cid:commentId w16cid:paraId="6F5A24DD" w16cid:durableId="13031261"/>
+  <w16cid:commentId w16cid:paraId="547BDFA4" w16cid:durableId="377A6DD8"/>
+  <w16cid:commentId w16cid:paraId="18F04CDA" w16cid:durableId="54CDD5D5"/>
+</w16cid:commentsIds>
 </file>
 
 <file path=word/endnotes.xml><?xml version="1.0" encoding="utf-8"?>
@@ -14683,6 +15828,92 @@
     </w:lvl>
   </w:abstractNum>
   <w:abstractNum w:abstractNumId="23" w15:restartNumberingAfterBreak="0">
+    <w:nsid w:val="622E3AEA"/>
+    <w:multiLevelType w:val="hybridMultilevel"/>
+    <w:tmpl w:val="D1D6A12E"/>
+    <w:lvl w:ilvl="0" w:tplc="0409000F">
+      <w:start w:val="1"/>
+      <w:numFmt w:val="decimal"/>
+      <w:lvlText w:val="%1."/>
+      <w:lvlJc w:val="left"/>
+      <w:pPr>
+        <w:ind w:left="720" w:hanging="360"/>
+      </w:pPr>
+    </w:lvl>
+    <w:lvl w:ilvl="1" w:tplc="04090019" w:tentative="1">
+      <w:start w:val="1"/>
+      <w:numFmt w:val="lowerLetter"/>
+      <w:lvlText w:val="%2."/>
+      <w:lvlJc w:val="left"/>
+      <w:pPr>
+        <w:ind w:left="1440" w:hanging="360"/>
+      </w:pPr>
+    </w:lvl>
+    <w:lvl w:ilvl="2" w:tplc="0409001B" w:tentative="1">
+      <w:start w:val="1"/>
+      <w:numFmt w:val="lowerRoman"/>
+      <w:lvlText w:val="%3."/>
+      <w:lvlJc w:val="right"/>
+      <w:pPr>
+        <w:ind w:left="2160" w:hanging="180"/>
+      </w:pPr>
+    </w:lvl>
+    <w:lvl w:ilvl="3" w:tplc="0409000F" w:tentative="1">
+      <w:start w:val="1"/>
+      <w:numFmt w:val="decimal"/>
+      <w:lvlText w:val="%4."/>
+      <w:lvlJc w:val="left"/>
+      <w:pPr>
+        <w:ind w:left="2880" w:hanging="360"/>
+      </w:pPr>
+    </w:lvl>
+    <w:lvl w:ilvl="4" w:tplc="04090019" w:tentative="1">
+      <w:start w:val="1"/>
+      <w:numFmt w:val="lowerLetter"/>
+      <w:lvlText w:val="%5."/>
+      <w:lvlJc w:val="left"/>
+      <w:pPr>
+        <w:ind w:left="3600" w:hanging="360"/>
+      </w:pPr>
+    </w:lvl>
+    <w:lvl w:ilvl="5" w:tplc="0409001B" w:tentative="1">
+      <w:start w:val="1"/>
+      <w:numFmt w:val="lowerRoman"/>
+      <w:lvlText w:val="%6."/>
+      <w:lvlJc w:val="right"/>
+      <w:pPr>
+        <w:ind w:left="4320" w:hanging="180"/>
+      </w:pPr>
+    </w:lvl>
+    <w:lvl w:ilvl="6" w:tplc="0409000F" w:tentative="1">
+      <w:start w:val="1"/>
+      <w:numFmt w:val="decimal"/>
+      <w:lvlText w:val="%7."/>
+      <w:lvlJc w:val="left"/>
+      <w:pPr>
+        <w:ind w:left="5040" w:hanging="360"/>
+      </w:pPr>
+    </w:lvl>
+    <w:lvl w:ilvl="7" w:tplc="04090019" w:tentative="1">
+      <w:start w:val="1"/>
+      <w:numFmt w:val="lowerLetter"/>
+      <w:lvlText w:val="%8."/>
+      <w:lvlJc w:val="left"/>
+      <w:pPr>
+        <w:ind w:left="5760" w:hanging="360"/>
+      </w:pPr>
+    </w:lvl>
+    <w:lvl w:ilvl="8" w:tplc="0409001B" w:tentative="1">
+      <w:start w:val="1"/>
+      <w:numFmt w:val="lowerRoman"/>
+      <w:lvlText w:val="%9."/>
+      <w:lvlJc w:val="right"/>
+      <w:pPr>
+        <w:ind w:left="6480" w:hanging="180"/>
+      </w:pPr>
+    </w:lvl>
+  </w:abstractNum>
+  <w:abstractNum w:abstractNumId="24" w15:restartNumberingAfterBreak="0">
     <w:nsid w:val="639E5F45"/>
     <w:multiLevelType w:val="hybridMultilevel"/>
     <w:tmpl w:val="F79E328E"/>
@@ -14794,7 +16025,7 @@
       </w:rPr>
     </w:lvl>
   </w:abstractNum>
-  <w:abstractNum w:abstractNumId="24" w15:restartNumberingAfterBreak="0">
+  <w:abstractNum w:abstractNumId="25" w15:restartNumberingAfterBreak="0">
     <w:nsid w:val="69C453CB"/>
     <w:multiLevelType w:val="hybridMultilevel"/>
     <w:tmpl w:val="4AB8F552"/>
@@ -14907,7 +16138,7 @@
       </w:rPr>
     </w:lvl>
   </w:abstractNum>
-  <w:abstractNum w:abstractNumId="25" w15:restartNumberingAfterBreak="0">
+  <w:abstractNum w:abstractNumId="26" w15:restartNumberingAfterBreak="0">
     <w:nsid w:val="6A480A9A"/>
     <w:multiLevelType w:val="hybridMultilevel"/>
     <w:tmpl w:val="D06674D4"/>
@@ -15020,7 +16251,7 @@
       </w:rPr>
     </w:lvl>
   </w:abstractNum>
-  <w:abstractNum w:abstractNumId="26" w15:restartNumberingAfterBreak="0">
+  <w:abstractNum w:abstractNumId="27" w15:restartNumberingAfterBreak="0">
     <w:nsid w:val="72EC0723"/>
     <w:multiLevelType w:val="hybridMultilevel"/>
     <w:tmpl w:val="F036DE0E"/>
@@ -15133,7 +16364,7 @@
       </w:rPr>
     </w:lvl>
   </w:abstractNum>
-  <w:abstractNum w:abstractNumId="27" w15:restartNumberingAfterBreak="0">
+  <w:abstractNum w:abstractNumId="28" w15:restartNumberingAfterBreak="0">
     <w:nsid w:val="756034A0"/>
     <w:multiLevelType w:val="hybridMultilevel"/>
     <w:tmpl w:val="1E60CAF4"/>
@@ -15246,7 +16477,7 @@
       </w:rPr>
     </w:lvl>
   </w:abstractNum>
-  <w:abstractNum w:abstractNumId="28" w15:restartNumberingAfterBreak="0">
+  <w:abstractNum w:abstractNumId="29" w15:restartNumberingAfterBreak="0">
     <w:nsid w:val="788975F3"/>
     <w:multiLevelType w:val="hybridMultilevel"/>
     <w:tmpl w:val="033676A2"/>
@@ -15359,7 +16590,7 @@
       </w:pPr>
     </w:lvl>
   </w:abstractNum>
-  <w:abstractNum w:abstractNumId="29" w15:restartNumberingAfterBreak="0">
+  <w:abstractNum w:abstractNumId="30" w15:restartNumberingAfterBreak="0">
     <w:nsid w:val="7957432D"/>
     <w:multiLevelType w:val="hybridMultilevel"/>
     <w:tmpl w:val="7404544E"/>
@@ -15472,7 +16703,7 @@
       </w:rPr>
     </w:lvl>
   </w:abstractNum>
-  <w:abstractNum w:abstractNumId="30" w15:restartNumberingAfterBreak="0">
+  <w:abstractNum w:abstractNumId="31" w15:restartNumberingAfterBreak="0">
     <w:nsid w:val="7C103962"/>
     <w:multiLevelType w:val="hybridMultilevel"/>
     <w:tmpl w:val="5A664F7C"/>
@@ -15584,7 +16815,7 @@
       </w:rPr>
     </w:lvl>
   </w:abstractNum>
-  <w:abstractNum w:abstractNumId="31" w15:restartNumberingAfterBreak="0">
+  <w:abstractNum w:abstractNumId="32" w15:restartNumberingAfterBreak="0">
     <w:nsid w:val="7F8A3529"/>
     <w:multiLevelType w:val="hybridMultilevel"/>
     <w:tmpl w:val="3B325574"/>
@@ -15673,7 +16904,7 @@
       </w:pPr>
     </w:lvl>
   </w:abstractNum>
-  <w:abstractNum w:abstractNumId="32" w15:restartNumberingAfterBreak="0">
+  <w:abstractNum w:abstractNumId="33" w15:restartNumberingAfterBreak="0">
     <w:nsid w:val="7FF119C2"/>
     <w:multiLevelType w:val="hybridMultilevel"/>
     <w:tmpl w:val="CA4C8356"/>
@@ -15775,7 +17006,7 @@
     <w:abstractNumId w:val="13"/>
   </w:num>
   <w:num w:numId="6" w16cid:durableId="549809390">
-    <w:abstractNumId w:val="28"/>
+    <w:abstractNumId w:val="29"/>
   </w:num>
   <w:num w:numId="7" w16cid:durableId="619803569">
     <w:abstractNumId w:val="19"/>
@@ -15796,7 +17027,7 @@
     <w:abstractNumId w:val="20"/>
   </w:num>
   <w:num w:numId="13" w16cid:durableId="688719467">
-    <w:abstractNumId w:val="31"/>
+    <w:abstractNumId w:val="32"/>
   </w:num>
   <w:num w:numId="14" w16cid:durableId="1466653652">
     <w:abstractNumId w:val="14"/>
@@ -15838,31 +17069,31 @@
     <w:abstractNumId w:val="14"/>
   </w:num>
   <w:num w:numId="18" w16cid:durableId="907301228">
-    <w:abstractNumId w:val="24"/>
+    <w:abstractNumId w:val="25"/>
   </w:num>
   <w:num w:numId="19" w16cid:durableId="527764242">
-    <w:abstractNumId w:val="25"/>
+    <w:abstractNumId w:val="26"/>
   </w:num>
   <w:num w:numId="20" w16cid:durableId="284120223">
     <w:abstractNumId w:val="5"/>
   </w:num>
   <w:num w:numId="21" w16cid:durableId="1409764346">
-    <w:abstractNumId w:val="23"/>
+    <w:abstractNumId w:val="24"/>
   </w:num>
   <w:num w:numId="22" w16cid:durableId="1068725932">
-    <w:abstractNumId w:val="30"/>
+    <w:abstractNumId w:val="31"/>
   </w:num>
   <w:num w:numId="23" w16cid:durableId="334458332">
     <w:abstractNumId w:val="1"/>
   </w:num>
   <w:num w:numId="24" w16cid:durableId="1076127646">
-    <w:abstractNumId w:val="27"/>
+    <w:abstractNumId w:val="28"/>
   </w:num>
   <w:num w:numId="25" w16cid:durableId="1790933194">
     <w:abstractNumId w:val="16"/>
   </w:num>
   <w:num w:numId="26" w16cid:durableId="1832327048">
-    <w:abstractNumId w:val="26"/>
+    <w:abstractNumId w:val="27"/>
   </w:num>
   <w:num w:numId="27" w16cid:durableId="732238786">
     <w:abstractNumId w:val="15"/>
@@ -15877,7 +17108,7 @@
     <w:abstractNumId w:val="7"/>
   </w:num>
   <w:num w:numId="31" w16cid:durableId="144976464">
-    <w:abstractNumId w:val="32"/>
+    <w:abstractNumId w:val="33"/>
   </w:num>
   <w:num w:numId="32" w16cid:durableId="1447119490">
     <w:abstractNumId w:val="9"/>
@@ -15892,12 +17123,23 @@
     <w:abstractNumId w:val="22"/>
   </w:num>
   <w:num w:numId="36" w16cid:durableId="1633056031">
-    <w:abstractNumId w:val="29"/>
+    <w:abstractNumId w:val="30"/>
   </w:num>
   <w:num w:numId="37" w16cid:durableId="1933857521">
     <w:abstractNumId w:val="10"/>
   </w:num>
+  <w:num w:numId="38" w16cid:durableId="306589744">
+    <w:abstractNumId w:val="23"/>
+  </w:num>
 </w:numbering>
+</file>
+
+<file path=word/people.xml><?xml version="1.0" encoding="utf-8"?>
+<w15:people xmlns:wpc="http://schemas.microsoft.com/office/word/2010/wordprocessingCanvas" xmlns:cx="http://schemas.microsoft.com/office/drawing/2014/chartex" xmlns:cx1="http://schemas.microsoft.com/office/drawing/2015/9/8/chartex" xmlns:cx2="http://schemas.microsoft.com/office/drawing/2015/10/21/chartex" xmlns:cx3="http://schemas.microsoft.com/office/drawing/2016/5/9/chartex" xmlns:cx4="http://schemas.microsoft.com/office/drawing/2016/5/10/chartex" xmlns:cx5="http://schemas.microsoft.com/office/drawing/2016/5/11/chartex" xmlns:cx6="http://schemas.microsoft.com/office/drawing/2016/5/12/chartex" xmlns:cx7="http://schemas.microsoft.com/office/drawing/2016/5/13/chartex" xmlns:cx8="http://schemas.microsoft.com/office/drawing/2016/5/14/chartex" xmlns:mc="http://schemas.openxmlformats.org/markup-compatibility/2006" xmlns:aink="http://schemas.microsoft.com/office/drawing/2016/ink" xmlns:am3d="http://schemas.microsoft.com/office/drawing/2017/model3d" xmlns:o="urn:schemas-microsoft-com:office:office" xmlns:oel="http://schemas.microsoft.com/office/2019/extlst" xmlns:r="http://schemas.openxmlformats.org/officeDocument/2006/relationships" xmlns:m="http://schemas.openxmlformats.org/officeDocument/2006/math" xmlns:v="urn:schemas-microsoft-com:vml" xmlns:wp14="http://schemas.microsoft.com/office/word/2010/wordprocessingDrawing" xmlns:wp="http://schemas.openxmlformats.org/drawingml/2006/wordprocessingDrawing" xmlns:w10="urn:schemas-microsoft-com:office:word" xmlns:w="http://schemas.openxmlformats.org/wordprocessingml/2006/main" xmlns:w14="http://schemas.microsoft.com/office/word/2010/wordml" xmlns:w15="http://schemas.microsoft.com/office/word/2012/wordml" xmlns:w16cex="http://schemas.microsoft.com/office/word/2018/wordml/cex" xmlns:w16cid="http://schemas.microsoft.com/office/word/2016/wordml/cid" xmlns:w16="http://schemas.microsoft.com/office/word/2018/wordml" xmlns:w16sdtdh="http://schemas.microsoft.com/office/word/2020/wordml/sdtdatahash" xmlns:w16se="http://schemas.microsoft.com/office/word/2015/wordml/symex" xmlns:wpg="http://schemas.microsoft.com/office/word/2010/wordprocessingGroup" xmlns:wpi="http://schemas.microsoft.com/office/word/2010/wordprocessingInk" xmlns:wne="http://schemas.microsoft.com/office/word/2006/wordml" xmlns:wps="http://schemas.microsoft.com/office/word/2010/wordprocessingShape" mc:Ignorable="w14 w15 w16se w16cid w16 w16cex w16sdtdh wp14">
+  <w15:person w15:author="Edwin Roos">
+    <w15:presenceInfo w15:providerId="AD" w15:userId="S::edwin@itpinternational.com::81dde3f2-f469-4880-90a8-287789c75ed0"/>
+  </w15:person>
+</w15:people>
 </file>
 
 <file path=word/styles.xml><?xml version="1.0" encoding="utf-8"?>
@@ -16852,6 +18094,71 @@
       <w:shd w:val="clear" w:color="auto" w:fill="E1DFDD"/>
     </w:rPr>
   </w:style>
+  <w:style w:type="character" w:styleId="CommentReference">
+    <w:name w:val="annotation reference"/>
+    <w:basedOn w:val="DefaultParagraphFont"/>
+    <w:uiPriority w:val="99"/>
+    <w:semiHidden/>
+    <w:unhideWhenUsed/>
+    <w:rsid w:val="009B66F3"/>
+    <w:rPr>
+      <w:sz w:val="16"/>
+      <w:szCs w:val="16"/>
+    </w:rPr>
+  </w:style>
+  <w:style w:type="paragraph" w:styleId="CommentSubject">
+    <w:name w:val="annotation subject"/>
+    <w:basedOn w:val="CommentText"/>
+    <w:next w:val="CommentText"/>
+    <w:link w:val="CommentSubjectChar"/>
+    <w:uiPriority w:val="99"/>
+    <w:semiHidden/>
+    <w:unhideWhenUsed/>
+    <w:rsid w:val="009B66F3"/>
+    <w:pPr>
+      <w:spacing w:before="0"/>
+    </w:pPr>
+    <w:rPr>
+      <w:rFonts w:ascii="Arial" w:hAnsi="Arial"/>
+      <w:b/>
+      <w:bCs/>
+      <w:i w:val="0"/>
+      <w:lang w:val="en-US" w:eastAsia="en-US"/>
+    </w:rPr>
+  </w:style>
+  <w:style w:type="character" w:customStyle="1" w:styleId="CommentSubjectChar">
+    <w:name w:val="Comment Subject Char"/>
+    <w:basedOn w:val="CommentTextChar"/>
+    <w:link w:val="CommentSubject"/>
+    <w:uiPriority w:val="99"/>
+    <w:semiHidden/>
+    <w:rsid w:val="009B66F3"/>
+    <w:rPr>
+      <w:rFonts w:ascii="Arial" w:eastAsia="Times New Roman" w:hAnsi="Arial" w:cs="Times New Roman"/>
+      <w:b/>
+      <w:bCs/>
+      <w:i w:val="0"/>
+      <w:sz w:val="20"/>
+      <w:szCs w:val="20"/>
+      <w:lang w:val="en-US" w:eastAsia="nl-NL"/>
+    </w:rPr>
+  </w:style>
+  <w:style w:type="paragraph" w:styleId="Revision">
+    <w:name w:val="Revision"/>
+    <w:hidden/>
+    <w:uiPriority w:val="99"/>
+    <w:semiHidden/>
+    <w:rsid w:val="009B66F3"/>
+    <w:pPr>
+      <w:spacing w:after="0" w:line="240" w:lineRule="auto"/>
+    </w:pPr>
+    <w:rPr>
+      <w:rFonts w:ascii="Arial" w:eastAsia="Times New Roman" w:hAnsi="Arial" w:cs="Times New Roman"/>
+      <w:sz w:val="20"/>
+      <w:szCs w:val="20"/>
+      <w:lang w:val="en-US"/>
+    </w:rPr>
+  </w:style>
 </w:styles>
 </file>
 
@@ -17255,9 +18562,7 @@
 </file>
 
 <file path=customXml/item2.xml><?xml version="1.0" encoding="utf-8"?>
-<p:properties xmlns:p="http://schemas.microsoft.com/office/2006/metadata/properties" xmlns:xsi="http://www.w3.org/2001/XMLSchema-instance" xmlns:pc="http://schemas.microsoft.com/office/infopath/2007/PartnerControls">
-  <documentManagement/>
-</p:properties>
+<b:Sources xmlns:b="http://schemas.openxmlformats.org/officeDocument/2006/bibliography" xmlns="http://schemas.openxmlformats.org/officeDocument/2006/bibliography" SelectedStyle="\APASixthEditionOfficeOnline.xsl" StyleName="APA" Version="6"/>
 </file>
 
 <file path=customXml/item3.xml><?xml version="1.0" encoding="utf-8"?>
@@ -17270,7 +18575,9 @@
 </file>
 
 <file path=customXml/item4.xml><?xml version="1.0" encoding="utf-8"?>
-<b:Sources xmlns:b="http://schemas.openxmlformats.org/officeDocument/2006/bibliography" xmlns="http://schemas.openxmlformats.org/officeDocument/2006/bibliography" SelectedStyle="\APASixthEditionOfficeOnline.xsl" StyleName="APA" Version="6"/>
+<p:properties xmlns:p="http://schemas.microsoft.com/office/2006/metadata/properties" xmlns:xsi="http://www.w3.org/2001/XMLSchema-instance" xmlns:pc="http://schemas.microsoft.com/office/infopath/2007/PartnerControls">
+  <documentManagement/>
+</p:properties>
 </file>
 
 <file path=customXml/itemProps1.xml><?xml version="1.0" encoding="utf-8"?>
@@ -17290,10 +18597,9 @@
 </file>
 
 <file path=customXml/itemProps2.xml><?xml version="1.0" encoding="utf-8"?>
-<ds:datastoreItem xmlns:ds="http://schemas.openxmlformats.org/officeDocument/2006/customXml" ds:itemID="{AC94A26D-82EB-45B7-AEA3-129FBDD1FCEB}">
+<ds:datastoreItem xmlns:ds="http://schemas.openxmlformats.org/officeDocument/2006/customXml" ds:itemID="{AED06569-D703-4CEB-98AE-08845890B420}">
   <ds:schemaRefs>
-    <ds:schemaRef ds:uri="http://schemas.microsoft.com/office/2006/metadata/properties"/>
-    <ds:schemaRef ds:uri="http://schemas.microsoft.com/office/infopath/2007/PartnerControls"/>
+    <ds:schemaRef ds:uri="http://schemas.openxmlformats.org/officeDocument/2006/bibliography"/>
   </ds:schemaRefs>
 </ds:datastoreItem>
 </file>
@@ -17307,9 +18613,10 @@
 </file>
 
 <file path=customXml/itemProps4.xml><?xml version="1.0" encoding="utf-8"?>
-<ds:datastoreItem xmlns:ds="http://schemas.openxmlformats.org/officeDocument/2006/customXml" ds:itemID="{AED06569-D703-4CEB-98AE-08845890B420}">
+<ds:datastoreItem xmlns:ds="http://schemas.openxmlformats.org/officeDocument/2006/customXml" ds:itemID="{AC94A26D-82EB-45B7-AEA3-129FBDD1FCEB}">
   <ds:schemaRefs>
-    <ds:schemaRef ds:uri="http://schemas.openxmlformats.org/officeDocument/2006/bibliography"/>
+    <ds:schemaRef ds:uri="http://schemas.microsoft.com/office/2006/metadata/properties"/>
+    <ds:schemaRef ds:uri="http://schemas.microsoft.com/office/infopath/2007/PartnerControls"/>
   </ds:schemaRefs>
 </ds:datastoreItem>
 </file>
</xml_diff>